<commit_message>
page navigation problem fixed
</commit_message>
<xml_diff>
--- a/project documents/Ametros_API_Documents.docx
+++ b/project documents/Ametros_API_Documents.docx
@@ -127,26 +127,9 @@
           <w:sz w:val="36"/>
           <w:szCs w:val="36"/>
         </w:rPr>
-        <w:t>s a Ametros partner</w:t>
-      </w:r>
-      <w:r>
-        <w:rPr>
-          <w:rFonts w:ascii="Times New Roman" w:eastAsia="Times New Roman" w:hAnsi="Times New Roman" w:cs="Times New Roman"/>
-          <w:sz w:val="32"/>
-          <w:szCs w:val="32"/>
-        </w:rPr>
-        <w:t>. This API will return a log in token if the input for credentials are authenticated successfully. Otherwise , it returns an error message.</w:t>
-      </w:r>
-    </w:p>
-    <w:p>
-      <w:pPr>
-        <w:spacing w:after="200"/>
-        <w:rPr>
-          <w:rFonts w:ascii="Times New Roman" w:eastAsia="Times New Roman" w:hAnsi="Times New Roman" w:cs="Times New Roman"/>
-          <w:sz w:val="32"/>
-          <w:szCs w:val="32"/>
-        </w:rPr>
-      </w:pPr>
+        <w:t xml:space="preserve">s a </w:t>
+      </w:r>
+      <w:proofErr w:type="spellStart"/>
       <w:r>
         <w:rPr>
           <w:rFonts w:ascii="Times New Roman" w:eastAsia="Times New Roman" w:hAnsi="Times New Roman" w:cs="Times New Roman"/>
@@ -154,26 +137,9 @@
           <w:sz w:val="36"/>
           <w:szCs w:val="36"/>
         </w:rPr>
-        <w:t>2. Get all simulations of specified partner</w:t>
-      </w:r>
-      <w:r>
-        <w:rPr>
-          <w:rFonts w:ascii="Times New Roman" w:eastAsia="Times New Roman" w:hAnsi="Times New Roman" w:cs="Times New Roman"/>
-          <w:sz w:val="32"/>
-          <w:szCs w:val="32"/>
-        </w:rPr>
-        <w:t>. This API will return a list of simulations that the partner have registerd .</w:t>
-      </w:r>
-    </w:p>
-    <w:p>
-      <w:pPr>
-        <w:spacing w:after="200"/>
-        <w:rPr>
-          <w:rFonts w:ascii="Times New Roman" w:eastAsia="Times New Roman" w:hAnsi="Times New Roman" w:cs="Times New Roman"/>
-          <w:sz w:val="32"/>
-          <w:szCs w:val="32"/>
-        </w:rPr>
-      </w:pPr>
+        <w:t>Ametros</w:t>
+      </w:r>
+      <w:proofErr w:type="spellEnd"/>
       <w:r>
         <w:rPr>
           <w:rFonts w:ascii="Times New Roman" w:eastAsia="Times New Roman" w:hAnsi="Times New Roman" w:cs="Times New Roman"/>
@@ -181,8 +147,26 @@
           <w:sz w:val="36"/>
           <w:szCs w:val="36"/>
         </w:rPr>
-        <w:t>3</w:t>
-      </w:r>
+        <w:t xml:space="preserve"> partner</w:t>
+      </w:r>
+      <w:r>
+        <w:rPr>
+          <w:rFonts w:ascii="Times New Roman" w:eastAsia="Times New Roman" w:hAnsi="Times New Roman" w:cs="Times New Roman"/>
+          <w:sz w:val="32"/>
+          <w:szCs w:val="32"/>
+        </w:rPr>
+        <w:t>. This API will return a log in token if the input for credentials are authenticated successfully. Otherwise , it returns an error message.</w:t>
+      </w:r>
+    </w:p>
+    <w:p>
+      <w:pPr>
+        <w:spacing w:after="200"/>
+        <w:rPr>
+          <w:rFonts w:ascii="Times New Roman" w:eastAsia="Times New Roman" w:hAnsi="Times New Roman" w:cs="Times New Roman"/>
+          <w:sz w:val="32"/>
+          <w:szCs w:val="32"/>
+        </w:rPr>
+      </w:pPr>
       <w:r>
         <w:rPr>
           <w:rFonts w:ascii="Times New Roman" w:eastAsia="Times New Roman" w:hAnsi="Times New Roman" w:cs="Times New Roman"/>
@@ -190,8 +174,44 @@
           <w:sz w:val="36"/>
           <w:szCs w:val="36"/>
         </w:rPr>
-        <w:t>. Get the</w:t>
-      </w:r>
+        <w:t>2. Get all simulations of specified partner</w:t>
+      </w:r>
+      <w:r>
+        <w:rPr>
+          <w:rFonts w:ascii="Times New Roman" w:eastAsia="Times New Roman" w:hAnsi="Times New Roman" w:cs="Times New Roman"/>
+          <w:sz w:val="32"/>
+          <w:szCs w:val="32"/>
+        </w:rPr>
+        <w:t xml:space="preserve">. This API will return a list of simulations that the partner have </w:t>
+      </w:r>
+      <w:proofErr w:type="spellStart"/>
+      <w:r>
+        <w:rPr>
+          <w:rFonts w:ascii="Times New Roman" w:eastAsia="Times New Roman" w:hAnsi="Times New Roman" w:cs="Times New Roman"/>
+          <w:sz w:val="32"/>
+          <w:szCs w:val="32"/>
+        </w:rPr>
+        <w:t>registerd</w:t>
+      </w:r>
+      <w:proofErr w:type="spellEnd"/>
+      <w:r>
+        <w:rPr>
+          <w:rFonts w:ascii="Times New Roman" w:eastAsia="Times New Roman" w:hAnsi="Times New Roman" w:cs="Times New Roman"/>
+          <w:sz w:val="32"/>
+          <w:szCs w:val="32"/>
+        </w:rPr>
+        <w:t xml:space="preserve"> .</w:t>
+      </w:r>
+    </w:p>
+    <w:p>
+      <w:pPr>
+        <w:spacing w:after="200"/>
+        <w:rPr>
+          <w:rFonts w:ascii="Times New Roman" w:eastAsia="Times New Roman" w:hAnsi="Times New Roman" w:cs="Times New Roman"/>
+          <w:sz w:val="32"/>
+          <w:szCs w:val="32"/>
+        </w:rPr>
+      </w:pPr>
       <w:r>
         <w:rPr>
           <w:rFonts w:ascii="Times New Roman" w:eastAsia="Times New Roman" w:hAnsi="Times New Roman" w:cs="Times New Roman"/>
@@ -199,34 +219,8 @@
           <w:sz w:val="36"/>
           <w:szCs w:val="36"/>
         </w:rPr>
-        <w:t xml:space="preserve"> current partner data</w:t>
-      </w:r>
-      <w:r>
-        <w:rPr>
-          <w:rFonts w:ascii="Times New Roman" w:eastAsia="Times New Roman" w:hAnsi="Times New Roman" w:cs="Times New Roman"/>
-          <w:sz w:val="32"/>
-          <w:szCs w:val="32"/>
-        </w:rPr>
-        <w:t xml:space="preserve">. This API will return </w:t>
-      </w:r>
-      <w:r>
-        <w:rPr>
-          <w:rFonts w:ascii="Times New Roman" w:eastAsia="Times New Roman" w:hAnsi="Times New Roman" w:cs="Times New Roman"/>
-          <w:sz w:val="32"/>
-          <w:szCs w:val="32"/>
-        </w:rPr>
-        <w:t>all data of current partner.</w:t>
-      </w:r>
-    </w:p>
-    <w:p>
-      <w:pPr>
-        <w:spacing w:after="200"/>
-        <w:rPr>
-          <w:rFonts w:ascii="Times New Roman" w:eastAsia="Times New Roman" w:hAnsi="Times New Roman" w:cs="Times New Roman"/>
-          <w:sz w:val="32"/>
-          <w:szCs w:val="32"/>
-        </w:rPr>
-      </w:pPr>
+        <w:t>3</w:t>
+      </w:r>
       <w:r>
         <w:rPr>
           <w:rFonts w:ascii="Times New Roman" w:eastAsia="Times New Roman" w:hAnsi="Times New Roman" w:cs="Times New Roman"/>
@@ -234,7 +228,7 @@
           <w:sz w:val="36"/>
           <w:szCs w:val="36"/>
         </w:rPr>
-        <w:t>4</w:t>
+        <w:t>. Get the</w:t>
       </w:r>
       <w:r>
         <w:rPr>
@@ -243,8 +237,34 @@
           <w:sz w:val="36"/>
           <w:szCs w:val="36"/>
         </w:rPr>
-        <w:t xml:space="preserve">. Update the </w:t>
-      </w:r>
+        <w:t xml:space="preserve"> current partner data</w:t>
+      </w:r>
+      <w:r>
+        <w:rPr>
+          <w:rFonts w:ascii="Times New Roman" w:eastAsia="Times New Roman" w:hAnsi="Times New Roman" w:cs="Times New Roman"/>
+          <w:sz w:val="32"/>
+          <w:szCs w:val="32"/>
+        </w:rPr>
+        <w:t xml:space="preserve">. This API will return </w:t>
+      </w:r>
+      <w:r>
+        <w:rPr>
+          <w:rFonts w:ascii="Times New Roman" w:eastAsia="Times New Roman" w:hAnsi="Times New Roman" w:cs="Times New Roman"/>
+          <w:sz w:val="32"/>
+          <w:szCs w:val="32"/>
+        </w:rPr>
+        <w:t>all data of current partner.</w:t>
+      </w:r>
+    </w:p>
+    <w:p>
+      <w:pPr>
+        <w:spacing w:after="200"/>
+        <w:rPr>
+          <w:rFonts w:ascii="Times New Roman" w:eastAsia="Times New Roman" w:hAnsi="Times New Roman" w:cs="Times New Roman"/>
+          <w:sz w:val="32"/>
+          <w:szCs w:val="32"/>
+        </w:rPr>
+      </w:pPr>
       <w:r>
         <w:rPr>
           <w:rFonts w:ascii="Times New Roman" w:eastAsia="Times New Roman" w:hAnsi="Times New Roman" w:cs="Times New Roman"/>
@@ -252,7 +272,7 @@
           <w:sz w:val="36"/>
           <w:szCs w:val="36"/>
         </w:rPr>
-        <w:t xml:space="preserve">data of the </w:t>
+        <w:t>4</w:t>
       </w:r>
       <w:r>
         <w:rPr>
@@ -261,7 +281,7 @@
           <w:sz w:val="36"/>
           <w:szCs w:val="36"/>
         </w:rPr>
-        <w:t>specifie</w:t>
+        <w:t xml:space="preserve">. Update the </w:t>
       </w:r>
       <w:r>
         <w:rPr>
@@ -270,7 +290,7 @@
           <w:sz w:val="36"/>
           <w:szCs w:val="36"/>
         </w:rPr>
-        <w:t>d</w:t>
+        <w:t xml:space="preserve">data of the </w:t>
       </w:r>
       <w:r>
         <w:rPr>
@@ -279,34 +299,8 @@
           <w:sz w:val="36"/>
           <w:szCs w:val="36"/>
         </w:rPr>
-        <w:t xml:space="preserve"> partner</w:t>
-      </w:r>
-      <w:r>
-        <w:rPr>
-          <w:rFonts w:ascii="Times New Roman" w:eastAsia="Times New Roman" w:hAnsi="Times New Roman" w:cs="Times New Roman"/>
-          <w:sz w:val="32"/>
-          <w:szCs w:val="32"/>
-        </w:rPr>
-        <w:t xml:space="preserve">. This API will acccept the new styles’s data and override the previous data. This API request an log-in token to process. It will return a result messages either success or failure </w:t>
-      </w:r>
-      <w:r>
-        <w:rPr>
-          <w:rFonts w:ascii="Times New Roman" w:eastAsia="Times New Roman" w:hAnsi="Times New Roman" w:cs="Times New Roman"/>
-          <w:sz w:val="32"/>
-          <w:szCs w:val="32"/>
-        </w:rPr>
-        <w:t>.</w:t>
-      </w:r>
-    </w:p>
-    <w:p>
-      <w:pPr>
-        <w:spacing w:after="200"/>
-        <w:rPr>
-          <w:rFonts w:ascii="Times New Roman" w:eastAsia="Times New Roman" w:hAnsi="Times New Roman" w:cs="Times New Roman"/>
-          <w:sz w:val="32"/>
-          <w:szCs w:val="32"/>
-        </w:rPr>
-      </w:pPr>
+        <w:t>specifie</w:t>
+      </w:r>
       <w:r>
         <w:rPr>
           <w:rFonts w:ascii="Times New Roman" w:eastAsia="Times New Roman" w:hAnsi="Times New Roman" w:cs="Times New Roman"/>
@@ -314,7 +308,7 @@
           <w:sz w:val="36"/>
           <w:szCs w:val="36"/>
         </w:rPr>
-        <w:t>5</w:t>
+        <w:t>d</w:t>
       </w:r>
       <w:r>
         <w:rPr>
@@ -323,6 +317,86 @@
           <w:sz w:val="36"/>
           <w:szCs w:val="36"/>
         </w:rPr>
+        <w:t xml:space="preserve"> partner</w:t>
+      </w:r>
+      <w:r>
+        <w:rPr>
+          <w:rFonts w:ascii="Times New Roman" w:eastAsia="Times New Roman" w:hAnsi="Times New Roman" w:cs="Times New Roman"/>
+          <w:sz w:val="32"/>
+          <w:szCs w:val="32"/>
+        </w:rPr>
+        <w:t xml:space="preserve">. This API will </w:t>
+      </w:r>
+      <w:proofErr w:type="spellStart"/>
+      <w:r>
+        <w:rPr>
+          <w:rFonts w:ascii="Times New Roman" w:eastAsia="Times New Roman" w:hAnsi="Times New Roman" w:cs="Times New Roman"/>
+          <w:sz w:val="32"/>
+          <w:szCs w:val="32"/>
+        </w:rPr>
+        <w:t>acccept</w:t>
+      </w:r>
+      <w:proofErr w:type="spellEnd"/>
+      <w:r>
+        <w:rPr>
+          <w:rFonts w:ascii="Times New Roman" w:eastAsia="Times New Roman" w:hAnsi="Times New Roman" w:cs="Times New Roman"/>
+          <w:sz w:val="32"/>
+          <w:szCs w:val="32"/>
+        </w:rPr>
+        <w:t xml:space="preserve"> the new </w:t>
+      </w:r>
+      <w:proofErr w:type="spellStart"/>
+      <w:r>
+        <w:rPr>
+          <w:rFonts w:ascii="Times New Roman" w:eastAsia="Times New Roman" w:hAnsi="Times New Roman" w:cs="Times New Roman"/>
+          <w:sz w:val="32"/>
+          <w:szCs w:val="32"/>
+        </w:rPr>
+        <w:t>styles’s</w:t>
+      </w:r>
+      <w:proofErr w:type="spellEnd"/>
+      <w:r>
+        <w:rPr>
+          <w:rFonts w:ascii="Times New Roman" w:eastAsia="Times New Roman" w:hAnsi="Times New Roman" w:cs="Times New Roman"/>
+          <w:sz w:val="32"/>
+          <w:szCs w:val="32"/>
+        </w:rPr>
+        <w:t xml:space="preserve"> data and override the previous data. This API request an log-in token to process. It will return a result messages either success or failure </w:t>
+      </w:r>
+      <w:r>
+        <w:rPr>
+          <w:rFonts w:ascii="Times New Roman" w:eastAsia="Times New Roman" w:hAnsi="Times New Roman" w:cs="Times New Roman"/>
+          <w:sz w:val="32"/>
+          <w:szCs w:val="32"/>
+        </w:rPr>
+        <w:t>.</w:t>
+      </w:r>
+    </w:p>
+    <w:p>
+      <w:pPr>
+        <w:spacing w:after="200"/>
+        <w:rPr>
+          <w:rFonts w:ascii="Times New Roman" w:eastAsia="Times New Roman" w:hAnsi="Times New Roman" w:cs="Times New Roman"/>
+          <w:sz w:val="32"/>
+          <w:szCs w:val="32"/>
+        </w:rPr>
+      </w:pPr>
+      <w:r>
+        <w:rPr>
+          <w:rFonts w:ascii="Times New Roman" w:eastAsia="Times New Roman" w:hAnsi="Times New Roman" w:cs="Times New Roman"/>
+          <w:b/>
+          <w:sz w:val="36"/>
+          <w:szCs w:val="36"/>
+        </w:rPr>
+        <w:t>5</w:t>
+      </w:r>
+      <w:r>
+        <w:rPr>
+          <w:rFonts w:ascii="Times New Roman" w:eastAsia="Times New Roman" w:hAnsi="Times New Roman" w:cs="Times New Roman"/>
+          <w:b/>
+          <w:sz w:val="36"/>
+          <w:szCs w:val="36"/>
+        </w:rPr>
         <w:t>. Register a new account as a partner</w:t>
       </w:r>
       <w:r>
@@ -339,7 +413,112 @@
           <w:sz w:val="32"/>
           <w:szCs w:val="32"/>
         </w:rPr>
-        <w:t>new user’s registeration data and return the result message whether the registration was sucessful or not.</w:t>
+        <w:t xml:space="preserve">new user’s </w:t>
+      </w:r>
+      <w:proofErr w:type="spellStart"/>
+      <w:r>
+        <w:rPr>
+          <w:rFonts w:ascii="Times New Roman" w:eastAsia="Times New Roman" w:hAnsi="Times New Roman" w:cs="Times New Roman"/>
+          <w:sz w:val="32"/>
+          <w:szCs w:val="32"/>
+        </w:rPr>
+        <w:t>registeration</w:t>
+      </w:r>
+      <w:proofErr w:type="spellEnd"/>
+      <w:r>
+        <w:rPr>
+          <w:rFonts w:ascii="Times New Roman" w:eastAsia="Times New Roman" w:hAnsi="Times New Roman" w:cs="Times New Roman"/>
+          <w:sz w:val="32"/>
+          <w:szCs w:val="32"/>
+        </w:rPr>
+        <w:t xml:space="preserve"> data and return the result message whether the registration was </w:t>
+      </w:r>
+      <w:proofErr w:type="spellStart"/>
+      <w:r>
+        <w:rPr>
+          <w:rFonts w:ascii="Times New Roman" w:eastAsia="Times New Roman" w:hAnsi="Times New Roman" w:cs="Times New Roman"/>
+          <w:sz w:val="32"/>
+          <w:szCs w:val="32"/>
+        </w:rPr>
+        <w:t>sucessful</w:t>
+      </w:r>
+      <w:proofErr w:type="spellEnd"/>
+      <w:r>
+        <w:rPr>
+          <w:rFonts w:ascii="Times New Roman" w:eastAsia="Times New Roman" w:hAnsi="Times New Roman" w:cs="Times New Roman"/>
+          <w:sz w:val="32"/>
+          <w:szCs w:val="32"/>
+        </w:rPr>
+        <w:t xml:space="preserve"> or not.</w:t>
+      </w:r>
+    </w:p>
+    <w:p>
+      <w:pPr>
+        <w:spacing w:after="200"/>
+        <w:rPr>
+          <w:rFonts w:ascii="Times New Roman" w:eastAsia="Times New Roman" w:hAnsi="Times New Roman" w:cs="Times New Roman"/>
+          <w:sz w:val="32"/>
+          <w:szCs w:val="32"/>
+        </w:rPr>
+      </w:pPr>
+      <w:r>
+        <w:rPr>
+          <w:rFonts w:ascii="Times New Roman" w:eastAsia="Times New Roman" w:hAnsi="Times New Roman" w:cs="Times New Roman"/>
+          <w:b/>
+          <w:sz w:val="36"/>
+          <w:szCs w:val="36"/>
+        </w:rPr>
+        <w:t>6</w:t>
+      </w:r>
+      <w:r>
+        <w:rPr>
+          <w:rFonts w:ascii="Times New Roman" w:eastAsia="Times New Roman" w:hAnsi="Times New Roman" w:cs="Times New Roman"/>
+          <w:b/>
+          <w:sz w:val="36"/>
+          <w:szCs w:val="36"/>
+        </w:rPr>
+        <w:t>.</w:t>
+      </w:r>
+      <w:r>
+        <w:rPr>
+          <w:rFonts w:ascii="Times New Roman" w:eastAsia="Times New Roman" w:hAnsi="Times New Roman" w:cs="Times New Roman"/>
+          <w:b/>
+          <w:sz w:val="36"/>
+          <w:szCs w:val="36"/>
+        </w:rPr>
+        <w:t>Get User’s Registered Simulation with Progress</w:t>
+      </w:r>
+      <w:r>
+        <w:rPr>
+          <w:rFonts w:ascii="Times New Roman" w:eastAsia="Times New Roman" w:hAnsi="Times New Roman" w:cs="Times New Roman"/>
+          <w:sz w:val="32"/>
+          <w:szCs w:val="32"/>
+        </w:rPr>
+        <w:t xml:space="preserve">. This API </w:t>
+      </w:r>
+      <w:r>
+        <w:rPr>
+          <w:rFonts w:ascii="Times New Roman" w:eastAsia="Times New Roman" w:hAnsi="Times New Roman" w:cs="Times New Roman"/>
+          <w:sz w:val="32"/>
+          <w:szCs w:val="32"/>
+        </w:rPr>
+        <w:t xml:space="preserve">will accepts user’s token </w:t>
+      </w:r>
+      <w:r>
+        <w:rPr>
+          <w:rFonts w:ascii="Times New Roman" w:eastAsia="Times New Roman" w:hAnsi="Times New Roman" w:cs="Times New Roman"/>
+          <w:sz w:val="32"/>
+          <w:szCs w:val="32"/>
+        </w:rPr>
+        <w:t xml:space="preserve">and return the </w:t>
+      </w:r>
+      <w:r>
+        <w:rPr>
+          <w:rFonts w:ascii="Times New Roman" w:eastAsia="Times New Roman" w:hAnsi="Times New Roman" w:cs="Times New Roman"/>
+          <w:sz w:val="32"/>
+          <w:szCs w:val="32"/>
+        </w:rPr>
+        <w:t>all the simulation user is registered for with the progress details.</w:t>
       </w:r>
     </w:p>
     <w:p>
@@ -427,6 +606,7 @@
           <w:sz w:val="32"/>
           <w:szCs w:val="32"/>
         </w:rPr>
+        <w:lastRenderedPageBreak/>
         <w:t>Also, it will return the admin status of the current log-in user.</w:t>
       </w:r>
     </w:p>
@@ -580,7 +760,25 @@
           <w:sz w:val="32"/>
           <w:szCs w:val="32"/>
         </w:rPr>
-        <w:t>Including the following Javascript object encoded as JSON in the body of your POST request</w:t>
+        <w:t xml:space="preserve">Including the following </w:t>
+      </w:r>
+      <w:proofErr w:type="spellStart"/>
+      <w:r>
+        <w:rPr>
+          <w:rFonts w:ascii="Times New Roman" w:eastAsia="Times New Roman" w:hAnsi="Times New Roman" w:cs="Times New Roman"/>
+          <w:sz w:val="32"/>
+          <w:szCs w:val="32"/>
+        </w:rPr>
+        <w:t>Javascript</w:t>
+      </w:r>
+      <w:proofErr w:type="spellEnd"/>
+      <w:r>
+        <w:rPr>
+          <w:rFonts w:ascii="Times New Roman" w:eastAsia="Times New Roman" w:hAnsi="Times New Roman" w:cs="Times New Roman"/>
+          <w:sz w:val="32"/>
+          <w:szCs w:val="32"/>
+        </w:rPr>
+        <w:t xml:space="preserve"> object encoded as JSON in the body of your POST request</w:t>
       </w:r>
     </w:p>
     <w:p>
@@ -770,7 +968,25 @@
           <w:sz w:val="32"/>
           <w:szCs w:val="32"/>
         </w:rPr>
-        <w:t xml:space="preserve">If the API request is successful the mock back end will respond a Javascript object encoded as JSON similar </w:t>
+        <w:t xml:space="preserve">If the API request is successful the mock back end will respond a </w:t>
+      </w:r>
+      <w:proofErr w:type="spellStart"/>
+      <w:r>
+        <w:rPr>
+          <w:rFonts w:ascii="Times New Roman" w:eastAsia="Times New Roman" w:hAnsi="Times New Roman" w:cs="Times New Roman"/>
+          <w:sz w:val="32"/>
+          <w:szCs w:val="32"/>
+        </w:rPr>
+        <w:t>Javascript</w:t>
+      </w:r>
+      <w:proofErr w:type="spellEnd"/>
+      <w:r>
+        <w:rPr>
+          <w:rFonts w:ascii="Times New Roman" w:eastAsia="Times New Roman" w:hAnsi="Times New Roman" w:cs="Times New Roman"/>
+          <w:sz w:val="32"/>
+          <w:szCs w:val="32"/>
+        </w:rPr>
+        <w:t xml:space="preserve"> object encoded as JSON similar </w:t>
       </w:r>
     </w:p>
     <w:p>
@@ -906,7 +1122,32 @@
           <w:sz w:val="32"/>
           <w:szCs w:val="32"/>
         </w:rPr>
-        <w:t xml:space="preserve"> “isAdmin” : “1”</w:t>
+        <w:lastRenderedPageBreak/>
+        <w:t xml:space="preserve"> “</w:t>
+      </w:r>
+      <w:proofErr w:type="spellStart"/>
+      <w:r>
+        <w:rPr>
+          <w:rFonts w:ascii="Roboto Mono" w:hAnsi="Roboto Mono"/>
+          <w:b w:val="0"/>
+          <w:bCs w:val="0"/>
+          <w:color w:val="000000" w:themeColor="text1"/>
+          <w:sz w:val="32"/>
+          <w:szCs w:val="32"/>
+        </w:rPr>
+        <w:t>isAdmin</w:t>
+      </w:r>
+      <w:proofErr w:type="spellEnd"/>
+      <w:r>
+        <w:rPr>
+          <w:rFonts w:ascii="Roboto Mono" w:hAnsi="Roboto Mono"/>
+          <w:b w:val="0"/>
+          <w:bCs w:val="0"/>
+          <w:color w:val="000000" w:themeColor="text1"/>
+          <w:sz w:val="32"/>
+          <w:szCs w:val="32"/>
+        </w:rPr>
+        <w:t>” : “1”</w:t>
       </w:r>
     </w:p>
     <w:p>
@@ -1046,7 +1287,61 @@
           <w:sz w:val="32"/>
           <w:szCs w:val="32"/>
         </w:rPr>
-        <w:t>. It requires the parrtner name specified to the end of the request end point. Example: bvc, sait, …</w:t>
+        <w:t xml:space="preserve">. It requires the </w:t>
+      </w:r>
+      <w:proofErr w:type="spellStart"/>
+      <w:r>
+        <w:rPr>
+          <w:rFonts w:ascii="Times New Roman" w:eastAsia="Times New Roman" w:hAnsi="Times New Roman" w:cs="Times New Roman"/>
+          <w:sz w:val="32"/>
+          <w:szCs w:val="32"/>
+        </w:rPr>
+        <w:t>parrtner</w:t>
+      </w:r>
+      <w:proofErr w:type="spellEnd"/>
+      <w:r>
+        <w:rPr>
+          <w:rFonts w:ascii="Times New Roman" w:eastAsia="Times New Roman" w:hAnsi="Times New Roman" w:cs="Times New Roman"/>
+          <w:sz w:val="32"/>
+          <w:szCs w:val="32"/>
+        </w:rPr>
+        <w:t xml:space="preserve"> name specified to the end of the request end point. Example: </w:t>
+      </w:r>
+      <w:proofErr w:type="spellStart"/>
+      <w:r>
+        <w:rPr>
+          <w:rFonts w:ascii="Times New Roman" w:eastAsia="Times New Roman" w:hAnsi="Times New Roman" w:cs="Times New Roman"/>
+          <w:sz w:val="32"/>
+          <w:szCs w:val="32"/>
+        </w:rPr>
+        <w:t>bvc</w:t>
+      </w:r>
+      <w:proofErr w:type="spellEnd"/>
+      <w:r>
+        <w:rPr>
+          <w:rFonts w:ascii="Times New Roman" w:eastAsia="Times New Roman" w:hAnsi="Times New Roman" w:cs="Times New Roman"/>
+          <w:sz w:val="32"/>
+          <w:szCs w:val="32"/>
+        </w:rPr>
+        <w:t xml:space="preserve">, </w:t>
+      </w:r>
+      <w:proofErr w:type="spellStart"/>
+      <w:r>
+        <w:rPr>
+          <w:rFonts w:ascii="Times New Roman" w:eastAsia="Times New Roman" w:hAnsi="Times New Roman" w:cs="Times New Roman"/>
+          <w:sz w:val="32"/>
+          <w:szCs w:val="32"/>
+        </w:rPr>
+        <w:t>sait</w:t>
+      </w:r>
+      <w:proofErr w:type="spellEnd"/>
+      <w:r>
+        <w:rPr>
+          <w:rFonts w:ascii="Times New Roman" w:eastAsia="Times New Roman" w:hAnsi="Times New Roman" w:cs="Times New Roman"/>
+          <w:sz w:val="32"/>
+          <w:szCs w:val="32"/>
+        </w:rPr>
+        <w:t>, …</w:t>
       </w:r>
     </w:p>
     <w:p>
@@ -1140,7 +1435,7 @@
           <w:szCs w:val="32"/>
           <w:u w:val="single"/>
         </w:rPr>
-        <w:t>http://</w:t>
+        <w:t>http://ametrosapi.x10.mx/</w:t>
       </w:r>
       <w:r>
         <w:rPr>
@@ -1150,10 +1445,8 @@
           <w:szCs w:val="32"/>
           <w:u w:val="single"/>
         </w:rPr>
-        <w:t>amatrosapi.x10.mx/simulations/bvc</w:t>
-      </w:r>
-      <w:bookmarkStart w:id="0" w:name="_GoBack"/>
-      <w:bookmarkEnd w:id="0"/>
+        <w:t>simulations</w:t>
+      </w:r>
       <w:r>
         <w:rPr>
           <w:rFonts w:ascii="Times New Roman" w:eastAsia="Times New Roman" w:hAnsi="Times New Roman" w:cs="Times New Roman"/>
@@ -1217,7 +1510,25 @@
           <w:sz w:val="32"/>
           <w:szCs w:val="32"/>
         </w:rPr>
-        <w:t xml:space="preserve">If the API request is successful the mock back end will respond a Javascript object encoded as JSON similar </w:t>
+        <w:t xml:space="preserve">If the API request is successful the mock back end will respond a </w:t>
+      </w:r>
+      <w:proofErr w:type="spellStart"/>
+      <w:r>
+        <w:rPr>
+          <w:rFonts w:ascii="Times New Roman" w:eastAsia="Times New Roman" w:hAnsi="Times New Roman" w:cs="Times New Roman"/>
+          <w:sz w:val="32"/>
+          <w:szCs w:val="32"/>
+        </w:rPr>
+        <w:t>Javascript</w:t>
+      </w:r>
+      <w:proofErr w:type="spellEnd"/>
+      <w:r>
+        <w:rPr>
+          <w:rFonts w:ascii="Times New Roman" w:eastAsia="Times New Roman" w:hAnsi="Times New Roman" w:cs="Times New Roman"/>
+          <w:sz w:val="32"/>
+          <w:szCs w:val="32"/>
+        </w:rPr>
+        <w:t xml:space="preserve"> object encoded as JSON similar </w:t>
       </w:r>
     </w:p>
     <w:p>
@@ -1384,6 +1695,7 @@
           <w:sz w:val="32"/>
           <w:szCs w:val="32"/>
         </w:rPr>
+        <w:lastRenderedPageBreak/>
         <w:tab/>
       </w:r>
       <w:r>
@@ -1531,7 +1843,31 @@
           <w:szCs w:val="32"/>
         </w:rPr>
         <w:tab/>
-        <w:t xml:space="preserve">  “startDate” : “2019-04-22”,</w:t>
+        <w:t xml:space="preserve">  “</w:t>
+      </w:r>
+      <w:proofErr w:type="spellStart"/>
+      <w:r>
+        <w:rPr>
+          <w:rFonts w:ascii="Roboto Mono" w:hAnsi="Roboto Mono"/>
+          <w:b w:val="0"/>
+          <w:bCs w:val="0"/>
+          <w:color w:val="000000" w:themeColor="text1"/>
+          <w:sz w:val="32"/>
+          <w:szCs w:val="32"/>
+        </w:rPr>
+        <w:t>startDate</w:t>
+      </w:r>
+      <w:proofErr w:type="spellEnd"/>
+      <w:r>
+        <w:rPr>
+          <w:rFonts w:ascii="Roboto Mono" w:hAnsi="Roboto Mono"/>
+          <w:b w:val="0"/>
+          <w:bCs w:val="0"/>
+          <w:color w:val="000000" w:themeColor="text1"/>
+          <w:sz w:val="32"/>
+          <w:szCs w:val="32"/>
+        </w:rPr>
+        <w:t>” : “2019-04-22”,</w:t>
       </w:r>
     </w:p>
     <w:p>
@@ -1562,7 +1898,31 @@
           <w:szCs w:val="32"/>
         </w:rPr>
         <w:tab/>
-        <w:t xml:space="preserve">  “endDate” : “2020-04-22”,</w:t>
+        <w:t xml:space="preserve">  “</w:t>
+      </w:r>
+      <w:proofErr w:type="spellStart"/>
+      <w:r>
+        <w:rPr>
+          <w:rFonts w:ascii="Roboto Mono" w:hAnsi="Roboto Mono"/>
+          <w:b w:val="0"/>
+          <w:bCs w:val="0"/>
+          <w:color w:val="000000" w:themeColor="text1"/>
+          <w:sz w:val="32"/>
+          <w:szCs w:val="32"/>
+        </w:rPr>
+        <w:t>endDate</w:t>
+      </w:r>
+      <w:proofErr w:type="spellEnd"/>
+      <w:r>
+        <w:rPr>
+          <w:rFonts w:ascii="Roboto Mono" w:hAnsi="Roboto Mono"/>
+          <w:b w:val="0"/>
+          <w:bCs w:val="0"/>
+          <w:color w:val="000000" w:themeColor="text1"/>
+          <w:sz w:val="32"/>
+          <w:szCs w:val="32"/>
+        </w:rPr>
+        <w:t>” : “2020-04-22”,</w:t>
       </w:r>
     </w:p>
     <w:p>
@@ -1593,7 +1953,31 @@
           <w:szCs w:val="32"/>
         </w:rPr>
         <w:tab/>
-        <w:t xml:space="preserve">  “seatAvailable” : 33</w:t>
+        <w:t xml:space="preserve">  “</w:t>
+      </w:r>
+      <w:proofErr w:type="spellStart"/>
+      <w:r>
+        <w:rPr>
+          <w:rFonts w:ascii="Roboto Mono" w:hAnsi="Roboto Mono"/>
+          <w:b w:val="0"/>
+          <w:bCs w:val="0"/>
+          <w:color w:val="000000" w:themeColor="text1"/>
+          <w:sz w:val="32"/>
+          <w:szCs w:val="32"/>
+        </w:rPr>
+        <w:t>seatAvailable</w:t>
+      </w:r>
+      <w:proofErr w:type="spellEnd"/>
+      <w:r>
+        <w:rPr>
+          <w:rFonts w:ascii="Roboto Mono" w:hAnsi="Roboto Mono"/>
+          <w:b w:val="0"/>
+          <w:bCs w:val="0"/>
+          <w:color w:val="000000" w:themeColor="text1"/>
+          <w:sz w:val="32"/>
+          <w:szCs w:val="32"/>
+        </w:rPr>
+        <w:t>” : 33</w:t>
       </w:r>
     </w:p>
     <w:p>
@@ -1652,18 +2036,7 @@
           <w:sz w:val="32"/>
           <w:szCs w:val="32"/>
         </w:rPr>
-        <w:t xml:space="preserve">   </w:t>
-      </w:r>
-      <w:r>
-        <w:rPr>
-          <w:rFonts w:ascii="Roboto Mono" w:hAnsi="Roboto Mono"/>
-          <w:b w:val="0"/>
-          <w:bCs w:val="0"/>
-          <w:color w:val="000000" w:themeColor="text1"/>
-          <w:sz w:val="32"/>
-          <w:szCs w:val="32"/>
-        </w:rPr>
-        <w:t>{</w:t>
+        <w:t xml:space="preserve">   {</w:t>
       </w:r>
     </w:p>
     <w:p>
@@ -1693,29 +2066,7 @@
           <w:sz w:val="32"/>
           <w:szCs w:val="32"/>
         </w:rPr>
-        <w:t xml:space="preserve">      “name” : “</w:t>
-      </w:r>
-      <w:r>
-        <w:rPr>
-          <w:rFonts w:ascii="Roboto Mono" w:hAnsi="Roboto Mono"/>
-          <w:b w:val="0"/>
-          <w:bCs w:val="0"/>
-          <w:color w:val="000000" w:themeColor="text1"/>
-          <w:sz w:val="32"/>
-          <w:szCs w:val="32"/>
-        </w:rPr>
-        <w:t>Math Science</w:t>
-      </w:r>
-      <w:r>
-        <w:rPr>
-          <w:rFonts w:ascii="Roboto Mono" w:hAnsi="Roboto Mono"/>
-          <w:b w:val="0"/>
-          <w:bCs w:val="0"/>
-          <w:color w:val="000000" w:themeColor="text1"/>
-          <w:sz w:val="32"/>
-          <w:szCs w:val="32"/>
-        </w:rPr>
-        <w:t>”,</w:t>
+        <w:t xml:space="preserve">      “name” : “Math Science”,</w:t>
       </w:r>
     </w:p>
     <w:p>
@@ -1777,7 +2128,31 @@
           <w:szCs w:val="32"/>
         </w:rPr>
         <w:tab/>
-        <w:t xml:space="preserve">  “startDate” : “2019-04-22”,</w:t>
+        <w:t xml:space="preserve">  “</w:t>
+      </w:r>
+      <w:proofErr w:type="spellStart"/>
+      <w:r>
+        <w:rPr>
+          <w:rFonts w:ascii="Roboto Mono" w:hAnsi="Roboto Mono"/>
+          <w:b w:val="0"/>
+          <w:bCs w:val="0"/>
+          <w:color w:val="000000" w:themeColor="text1"/>
+          <w:sz w:val="32"/>
+          <w:szCs w:val="32"/>
+        </w:rPr>
+        <w:t>startDate</w:t>
+      </w:r>
+      <w:proofErr w:type="spellEnd"/>
+      <w:r>
+        <w:rPr>
+          <w:rFonts w:ascii="Roboto Mono" w:hAnsi="Roboto Mono"/>
+          <w:b w:val="0"/>
+          <w:bCs w:val="0"/>
+          <w:color w:val="000000" w:themeColor="text1"/>
+          <w:sz w:val="32"/>
+          <w:szCs w:val="32"/>
+        </w:rPr>
+        <w:t>” : “2019-04-22”,</w:t>
       </w:r>
     </w:p>
     <w:p>
@@ -1808,7 +2183,31 @@
           <w:szCs w:val="32"/>
         </w:rPr>
         <w:tab/>
-        <w:t xml:space="preserve">  “endDate” : “2020-04-22”,</w:t>
+        <w:t xml:space="preserve">  “</w:t>
+      </w:r>
+      <w:proofErr w:type="spellStart"/>
+      <w:r>
+        <w:rPr>
+          <w:rFonts w:ascii="Roboto Mono" w:hAnsi="Roboto Mono"/>
+          <w:b w:val="0"/>
+          <w:bCs w:val="0"/>
+          <w:color w:val="000000" w:themeColor="text1"/>
+          <w:sz w:val="32"/>
+          <w:szCs w:val="32"/>
+        </w:rPr>
+        <w:t>endDate</w:t>
+      </w:r>
+      <w:proofErr w:type="spellEnd"/>
+      <w:r>
+        <w:rPr>
+          <w:rFonts w:ascii="Roboto Mono" w:hAnsi="Roboto Mono"/>
+          <w:b w:val="0"/>
+          <w:bCs w:val="0"/>
+          <w:color w:val="000000" w:themeColor="text1"/>
+          <w:sz w:val="32"/>
+          <w:szCs w:val="32"/>
+        </w:rPr>
+        <w:t>” : “2020-04-22”,</w:t>
       </w:r>
     </w:p>
     <w:p>
@@ -1839,7 +2238,31 @@
           <w:szCs w:val="32"/>
         </w:rPr>
         <w:tab/>
-        <w:t xml:space="preserve">  “seatAvailable” : 33</w:t>
+        <w:t xml:space="preserve">  “</w:t>
+      </w:r>
+      <w:proofErr w:type="spellStart"/>
+      <w:r>
+        <w:rPr>
+          <w:rFonts w:ascii="Roboto Mono" w:hAnsi="Roboto Mono"/>
+          <w:b w:val="0"/>
+          <w:bCs w:val="0"/>
+          <w:color w:val="000000" w:themeColor="text1"/>
+          <w:sz w:val="32"/>
+          <w:szCs w:val="32"/>
+        </w:rPr>
+        <w:t>seatAvailable</w:t>
+      </w:r>
+      <w:proofErr w:type="spellEnd"/>
+      <w:r>
+        <w:rPr>
+          <w:rFonts w:ascii="Roboto Mono" w:hAnsi="Roboto Mono"/>
+          <w:b w:val="0"/>
+          <w:bCs w:val="0"/>
+          <w:color w:val="000000" w:themeColor="text1"/>
+          <w:sz w:val="32"/>
+          <w:szCs w:val="32"/>
+        </w:rPr>
+        <w:t>” : 33</w:t>
       </w:r>
     </w:p>
     <w:p>
@@ -1898,18 +2321,7 @@
           <w:sz w:val="32"/>
           <w:szCs w:val="32"/>
         </w:rPr>
-        <w:t xml:space="preserve">   </w:t>
-      </w:r>
-      <w:r>
-        <w:rPr>
-          <w:rFonts w:ascii="Roboto Mono" w:hAnsi="Roboto Mono"/>
-          <w:b w:val="0"/>
-          <w:bCs w:val="0"/>
-          <w:color w:val="000000" w:themeColor="text1"/>
-          <w:sz w:val="32"/>
-          <w:szCs w:val="32"/>
-        </w:rPr>
-        <w:t>{</w:t>
+        <w:t xml:space="preserve">   {</w:t>
       </w:r>
     </w:p>
     <w:p>
@@ -1939,29 +2351,7 @@
           <w:sz w:val="32"/>
           <w:szCs w:val="32"/>
         </w:rPr>
-        <w:t xml:space="preserve">      “name” : “</w:t>
-      </w:r>
-      <w:r>
-        <w:rPr>
-          <w:rFonts w:ascii="Roboto Mono" w:hAnsi="Roboto Mono"/>
-          <w:b w:val="0"/>
-          <w:bCs w:val="0"/>
-          <w:color w:val="000000" w:themeColor="text1"/>
-          <w:sz w:val="32"/>
-          <w:szCs w:val="32"/>
-        </w:rPr>
-        <w:t>Soft Skills</w:t>
-      </w:r>
-      <w:r>
-        <w:rPr>
-          <w:rFonts w:ascii="Roboto Mono" w:hAnsi="Roboto Mono"/>
-          <w:b w:val="0"/>
-          <w:bCs w:val="0"/>
-          <w:color w:val="000000" w:themeColor="text1"/>
-          <w:sz w:val="32"/>
-          <w:szCs w:val="32"/>
-        </w:rPr>
-        <w:t>”,</w:t>
+        <w:t xml:space="preserve">      “name” : “Soft Skills”,</w:t>
       </w:r>
     </w:p>
     <w:p>
@@ -2023,7 +2413,31 @@
           <w:szCs w:val="32"/>
         </w:rPr>
         <w:tab/>
-        <w:t xml:space="preserve">  “startDate” : “2019-04-22”,</w:t>
+        <w:t xml:space="preserve">  “</w:t>
+      </w:r>
+      <w:proofErr w:type="spellStart"/>
+      <w:r>
+        <w:rPr>
+          <w:rFonts w:ascii="Roboto Mono" w:hAnsi="Roboto Mono"/>
+          <w:b w:val="0"/>
+          <w:bCs w:val="0"/>
+          <w:color w:val="000000" w:themeColor="text1"/>
+          <w:sz w:val="32"/>
+          <w:szCs w:val="32"/>
+        </w:rPr>
+        <w:t>startDate</w:t>
+      </w:r>
+      <w:proofErr w:type="spellEnd"/>
+      <w:r>
+        <w:rPr>
+          <w:rFonts w:ascii="Roboto Mono" w:hAnsi="Roboto Mono"/>
+          <w:b w:val="0"/>
+          <w:bCs w:val="0"/>
+          <w:color w:val="000000" w:themeColor="text1"/>
+          <w:sz w:val="32"/>
+          <w:szCs w:val="32"/>
+        </w:rPr>
+        <w:t>” : “2019-04-22”,</w:t>
       </w:r>
     </w:p>
     <w:p>
@@ -2054,7 +2468,31 @@
           <w:szCs w:val="32"/>
         </w:rPr>
         <w:tab/>
-        <w:t xml:space="preserve">  “endDate” : “2020-04-22”,</w:t>
+        <w:t xml:space="preserve">  “</w:t>
+      </w:r>
+      <w:proofErr w:type="spellStart"/>
+      <w:r>
+        <w:rPr>
+          <w:rFonts w:ascii="Roboto Mono" w:hAnsi="Roboto Mono"/>
+          <w:b w:val="0"/>
+          <w:bCs w:val="0"/>
+          <w:color w:val="000000" w:themeColor="text1"/>
+          <w:sz w:val="32"/>
+          <w:szCs w:val="32"/>
+        </w:rPr>
+        <w:t>endDate</w:t>
+      </w:r>
+      <w:proofErr w:type="spellEnd"/>
+      <w:r>
+        <w:rPr>
+          <w:rFonts w:ascii="Roboto Mono" w:hAnsi="Roboto Mono"/>
+          <w:b w:val="0"/>
+          <w:bCs w:val="0"/>
+          <w:color w:val="000000" w:themeColor="text1"/>
+          <w:sz w:val="32"/>
+          <w:szCs w:val="32"/>
+        </w:rPr>
+        <w:t>” : “2020-04-22”,</w:t>
       </w:r>
     </w:p>
     <w:p>
@@ -2085,7 +2523,31 @@
           <w:szCs w:val="32"/>
         </w:rPr>
         <w:tab/>
-        <w:t xml:space="preserve">  “seatAvailable” : 33</w:t>
+        <w:t xml:space="preserve">  “</w:t>
+      </w:r>
+      <w:proofErr w:type="spellStart"/>
+      <w:r>
+        <w:rPr>
+          <w:rFonts w:ascii="Roboto Mono" w:hAnsi="Roboto Mono"/>
+          <w:b w:val="0"/>
+          <w:bCs w:val="0"/>
+          <w:color w:val="000000" w:themeColor="text1"/>
+          <w:sz w:val="32"/>
+          <w:szCs w:val="32"/>
+        </w:rPr>
+        <w:t>seatAvailable</w:t>
+      </w:r>
+      <w:proofErr w:type="spellEnd"/>
+      <w:r>
+        <w:rPr>
+          <w:rFonts w:ascii="Roboto Mono" w:hAnsi="Roboto Mono"/>
+          <w:b w:val="0"/>
+          <w:bCs w:val="0"/>
+          <w:color w:val="000000" w:themeColor="text1"/>
+          <w:sz w:val="32"/>
+          <w:szCs w:val="32"/>
+        </w:rPr>
+        <w:t>” : 33</w:t>
       </w:r>
     </w:p>
     <w:p>
@@ -2210,6 +2672,7 @@
           <w:sz w:val="32"/>
           <w:szCs w:val="32"/>
         </w:rPr>
+        <w:lastRenderedPageBreak/>
         <w:t>}</w:t>
       </w:r>
       <w:r>
@@ -2340,13 +2803,23 @@
         </w:rPr>
         <w:t xml:space="preserve">all data of specified partner. It requires the partner </w:t>
       </w:r>
-      <w:r>
-        <w:rPr>
-          <w:rFonts w:ascii="Times New Roman" w:eastAsia="Times New Roman" w:hAnsi="Times New Roman" w:cs="Times New Roman"/>
-          <w:sz w:val="32"/>
-          <w:szCs w:val="32"/>
-        </w:rPr>
-        <w:t xml:space="preserve">url </w:t>
+      <w:proofErr w:type="spellStart"/>
+      <w:r>
+        <w:rPr>
+          <w:rFonts w:ascii="Times New Roman" w:eastAsia="Times New Roman" w:hAnsi="Times New Roman" w:cs="Times New Roman"/>
+          <w:sz w:val="32"/>
+          <w:szCs w:val="32"/>
+        </w:rPr>
+        <w:t>url</w:t>
+      </w:r>
+      <w:proofErr w:type="spellEnd"/>
+      <w:r>
+        <w:rPr>
+          <w:rFonts w:ascii="Times New Roman" w:eastAsia="Times New Roman" w:hAnsi="Times New Roman" w:cs="Times New Roman"/>
+          <w:sz w:val="32"/>
+          <w:szCs w:val="32"/>
+        </w:rPr>
+        <w:t xml:space="preserve"> </w:t>
       </w:r>
       <w:r>
         <w:rPr>
@@ -2362,7 +2835,79 @@
           <w:sz w:val="32"/>
           <w:szCs w:val="32"/>
         </w:rPr>
-        <w:t>It will return null of no partner url name provided . Example for partner url name : bvc, sait, …</w:t>
+        <w:t xml:space="preserve">It will return null of no partner </w:t>
+      </w:r>
+      <w:proofErr w:type="spellStart"/>
+      <w:r>
+        <w:rPr>
+          <w:rFonts w:ascii="Times New Roman" w:eastAsia="Times New Roman" w:hAnsi="Times New Roman" w:cs="Times New Roman"/>
+          <w:sz w:val="32"/>
+          <w:szCs w:val="32"/>
+        </w:rPr>
+        <w:t>url</w:t>
+      </w:r>
+      <w:proofErr w:type="spellEnd"/>
+      <w:r>
+        <w:rPr>
+          <w:rFonts w:ascii="Times New Roman" w:eastAsia="Times New Roman" w:hAnsi="Times New Roman" w:cs="Times New Roman"/>
+          <w:sz w:val="32"/>
+          <w:szCs w:val="32"/>
+        </w:rPr>
+        <w:t xml:space="preserve"> name provided . Example for partner </w:t>
+      </w:r>
+      <w:proofErr w:type="spellStart"/>
+      <w:r>
+        <w:rPr>
+          <w:rFonts w:ascii="Times New Roman" w:eastAsia="Times New Roman" w:hAnsi="Times New Roman" w:cs="Times New Roman"/>
+          <w:sz w:val="32"/>
+          <w:szCs w:val="32"/>
+        </w:rPr>
+        <w:t>url</w:t>
+      </w:r>
+      <w:proofErr w:type="spellEnd"/>
+      <w:r>
+        <w:rPr>
+          <w:rFonts w:ascii="Times New Roman" w:eastAsia="Times New Roman" w:hAnsi="Times New Roman" w:cs="Times New Roman"/>
+          <w:sz w:val="32"/>
+          <w:szCs w:val="32"/>
+        </w:rPr>
+        <w:t xml:space="preserve"> name : </w:t>
+      </w:r>
+      <w:proofErr w:type="spellStart"/>
+      <w:r>
+        <w:rPr>
+          <w:rFonts w:ascii="Times New Roman" w:eastAsia="Times New Roman" w:hAnsi="Times New Roman" w:cs="Times New Roman"/>
+          <w:sz w:val="32"/>
+          <w:szCs w:val="32"/>
+        </w:rPr>
+        <w:t>bvc</w:t>
+      </w:r>
+      <w:proofErr w:type="spellEnd"/>
+      <w:r>
+        <w:rPr>
+          <w:rFonts w:ascii="Times New Roman" w:eastAsia="Times New Roman" w:hAnsi="Times New Roman" w:cs="Times New Roman"/>
+          <w:sz w:val="32"/>
+          <w:szCs w:val="32"/>
+        </w:rPr>
+        <w:t xml:space="preserve">, </w:t>
+      </w:r>
+      <w:proofErr w:type="spellStart"/>
+      <w:r>
+        <w:rPr>
+          <w:rFonts w:ascii="Times New Roman" w:eastAsia="Times New Roman" w:hAnsi="Times New Roman" w:cs="Times New Roman"/>
+          <w:sz w:val="32"/>
+          <w:szCs w:val="32"/>
+        </w:rPr>
+        <w:t>sait</w:t>
+      </w:r>
+      <w:proofErr w:type="spellEnd"/>
+      <w:r>
+        <w:rPr>
+          <w:rFonts w:ascii="Times New Roman" w:eastAsia="Times New Roman" w:hAnsi="Times New Roman" w:cs="Times New Roman"/>
+          <w:sz w:val="32"/>
+          <w:szCs w:val="32"/>
+        </w:rPr>
+        <w:t>, …</w:t>
       </w:r>
     </w:p>
     <w:p>
@@ -2441,64 +2986,81 @@
         <w:outlineLvl w:val="5"/>
         <w:rPr>
           <w:rFonts w:ascii="Times New Roman" w:eastAsia="Times New Roman" w:hAnsi="Times New Roman" w:cs="Times New Roman"/>
+          <w:color w:val="1155CC"/>
+          <w:sz w:val="32"/>
+          <w:szCs w:val="32"/>
+          <w:u w:val="single"/>
+        </w:rPr>
+      </w:pPr>
+    </w:p>
+    <w:p>
+      <w:pPr>
+        <w:pBdr>
+          <w:left w:val="single" w:sz="24" w:space="5" w:color="980000"/>
+        </w:pBdr>
+        <w:shd w:val="clear" w:color="auto" w:fill="EFEFEF"/>
+        <w:spacing w:after="200"/>
+        <w:outlineLvl w:val="5"/>
+        <w:rPr>
+          <w:rFonts w:ascii="Times New Roman" w:eastAsia="Times New Roman" w:hAnsi="Times New Roman" w:cs="Times New Roman"/>
+          <w:color w:val="1155CC"/>
+          <w:sz w:val="32"/>
+          <w:szCs w:val="32"/>
+          <w:u w:val="single"/>
+        </w:rPr>
+      </w:pPr>
+      <w:r>
+        <w:rPr>
+          <w:rFonts w:ascii="Times New Roman" w:eastAsia="Times New Roman" w:hAnsi="Times New Roman" w:cs="Times New Roman"/>
+          <w:color w:val="1155CC"/>
+          <w:sz w:val="32"/>
+          <w:szCs w:val="32"/>
+          <w:u w:val="single"/>
+        </w:rPr>
+        <w:t>http://ametrosapi.x10.mx/</w:t>
+      </w:r>
+      <w:r>
+        <w:rPr>
+          <w:rFonts w:ascii="Times New Roman" w:eastAsia="Times New Roman" w:hAnsi="Times New Roman" w:cs="Times New Roman"/>
+          <w:color w:val="1155CC"/>
+          <w:sz w:val="32"/>
+          <w:szCs w:val="32"/>
+          <w:u w:val="single"/>
+        </w:rPr>
+        <w:t>styles</w:t>
+      </w:r>
+      <w:bookmarkStart w:id="0" w:name="_GoBack"/>
+      <w:bookmarkEnd w:id="0"/>
+    </w:p>
+    <w:p>
+      <w:pPr>
+        <w:pBdr>
+          <w:left w:val="single" w:sz="24" w:space="5" w:color="980000"/>
+        </w:pBdr>
+        <w:shd w:val="clear" w:color="auto" w:fill="EFEFEF"/>
+        <w:spacing w:after="200"/>
+        <w:outlineLvl w:val="5"/>
+        <w:rPr>
+          <w:rFonts w:ascii="Times New Roman" w:eastAsia="Times New Roman" w:hAnsi="Times New Roman" w:cs="Times New Roman"/>
           <w:b/>
           <w:bCs/>
           <w:sz w:val="32"/>
           <w:szCs w:val="32"/>
         </w:rPr>
       </w:pPr>
-      <w:r>
-        <w:rPr>
-          <w:rFonts w:ascii="Times New Roman" w:eastAsia="Times New Roman" w:hAnsi="Times New Roman" w:cs="Times New Roman"/>
-          <w:color w:val="1155CC"/>
-          <w:sz w:val="32"/>
-          <w:szCs w:val="32"/>
-          <w:u w:val="single"/>
-        </w:rPr>
-        <w:br/>
-      </w:r>
-      <w:r>
-        <w:rPr>
-          <w:rFonts w:ascii="Times New Roman" w:eastAsia="Times New Roman" w:hAnsi="Times New Roman" w:cs="Times New Roman"/>
-          <w:color w:val="1155CC"/>
-          <w:sz w:val="32"/>
-          <w:szCs w:val="32"/>
-          <w:u w:val="single"/>
-        </w:rPr>
-        <w:t>http://</w:t>
-      </w:r>
-      <w:r>
-        <w:rPr>
-          <w:rFonts w:ascii="Times New Roman" w:eastAsia="Times New Roman" w:hAnsi="Times New Roman" w:cs="Times New Roman"/>
-          <w:color w:val="1155CC"/>
-          <w:sz w:val="32"/>
-          <w:szCs w:val="32"/>
-          <w:u w:val="single"/>
-        </w:rPr>
-        <w:t>ametrosapi.x10.mx/styles/bvc</w:t>
-      </w:r>
-      <w:r>
-        <w:rPr>
-          <w:rFonts w:ascii="Times New Roman" w:eastAsia="Times New Roman" w:hAnsi="Times New Roman" w:cs="Times New Roman"/>
-          <w:color w:val="1155CC"/>
-          <w:sz w:val="32"/>
-          <w:szCs w:val="32"/>
-          <w:u w:val="single"/>
-        </w:rPr>
-        <w:br/>
-      </w:r>
-    </w:p>
-    <w:p>
-      <w:pPr>
-        <w:rPr>
-          <w:rFonts w:ascii="Times New Roman" w:eastAsia="Times New Roman" w:hAnsi="Times New Roman" w:cs="Times New Roman"/>
-          <w:sz w:val="32"/>
-          <w:szCs w:val="32"/>
-        </w:rPr>
-      </w:pPr>
-    </w:p>
-    <w:p>
-      <w:pPr>
+    </w:p>
+    <w:p>
+      <w:pPr>
+        <w:rPr>
+          <w:rFonts w:ascii="Times New Roman" w:eastAsia="Times New Roman" w:hAnsi="Times New Roman" w:cs="Times New Roman"/>
+          <w:sz w:val="32"/>
+          <w:szCs w:val="32"/>
+        </w:rPr>
+      </w:pPr>
+    </w:p>
+    <w:p>
+      <w:pPr>
+        <w:spacing w:after="200"/>
         <w:rPr>
           <w:rFonts w:ascii="Times New Roman" w:eastAsia="Times New Roman" w:hAnsi="Times New Roman" w:cs="Times New Roman"/>
           <w:b/>
@@ -2513,34 +3075,173 @@
           <w:sz w:val="36"/>
           <w:szCs w:val="36"/>
         </w:rPr>
-        <w:t>HTTP RESPONSE</w:t>
-      </w:r>
-    </w:p>
-    <w:p>
-      <w:pPr>
+        <w:t>HTTP REQUEST</w:t>
+      </w:r>
+      <w:r>
         <w:rPr>
           <w:rFonts w:ascii="Times New Roman" w:eastAsia="Times New Roman" w:hAnsi="Times New Roman" w:cs="Times New Roman"/>
           <w:b/>
           <w:sz w:val="36"/>
           <w:szCs w:val="36"/>
         </w:rPr>
-      </w:pPr>
-    </w:p>
-    <w:p>
-      <w:pPr>
-        <w:rPr>
-          <w:rFonts w:ascii="Times New Roman" w:eastAsia="Times New Roman" w:hAnsi="Times New Roman" w:cs="Times New Roman"/>
-          <w:sz w:val="32"/>
-          <w:szCs w:val="32"/>
-        </w:rPr>
-      </w:pPr>
-      <w:r>
-        <w:rPr>
-          <w:rFonts w:ascii="Times New Roman" w:eastAsia="Times New Roman" w:hAnsi="Times New Roman" w:cs="Times New Roman"/>
-          <w:sz w:val="32"/>
-          <w:szCs w:val="32"/>
-        </w:rPr>
-        <w:t xml:space="preserve">If the API request is successful the mock back end will respond a Javascript object encoded as JSON similar </w:t>
+        <w:t xml:space="preserve"> PARAM</w:t>
+      </w:r>
+    </w:p>
+    <w:p>
+      <w:pPr>
+        <w:spacing w:after="200"/>
+        <w:rPr>
+          <w:rFonts w:ascii="Times New Roman" w:eastAsia="Times New Roman" w:hAnsi="Times New Roman" w:cs="Times New Roman"/>
+          <w:sz w:val="32"/>
+          <w:szCs w:val="32"/>
+        </w:rPr>
+      </w:pPr>
+      <w:r>
+        <w:rPr>
+          <w:rFonts w:ascii="Times New Roman" w:eastAsia="Times New Roman" w:hAnsi="Times New Roman" w:cs="Times New Roman"/>
+          <w:sz w:val="32"/>
+          <w:szCs w:val="32"/>
+        </w:rPr>
+        <w:t xml:space="preserve">Including the following </w:t>
+      </w:r>
+      <w:r>
+        <w:rPr>
+          <w:rFonts w:ascii="Times New Roman" w:eastAsia="Times New Roman" w:hAnsi="Times New Roman" w:cs="Times New Roman"/>
+          <w:sz w:val="32"/>
+          <w:szCs w:val="32"/>
+        </w:rPr>
+        <w:t>Parameter in key value pair</w:t>
+      </w:r>
+    </w:p>
+    <w:p>
+      <w:pPr>
+        <w:pStyle w:val="Heading6"/>
+        <w:pBdr>
+          <w:left w:val="single" w:sz="24" w:space="5" w:color="980000"/>
+        </w:pBdr>
+        <w:shd w:val="clear" w:color="auto" w:fill="EFEFEF"/>
+        <w:spacing w:before="0" w:beforeAutospacing="0" w:after="200" w:afterAutospacing="0"/>
+        <w:rPr>
+          <w:sz w:val="32"/>
+          <w:szCs w:val="32"/>
+        </w:rPr>
+      </w:pPr>
+      <w:r>
+        <w:rPr>
+          <w:rFonts w:ascii="Roboto Mono" w:hAnsi="Roboto Mono"/>
+          <w:b w:val="0"/>
+          <w:bCs w:val="0"/>
+          <w:color w:val="000000" w:themeColor="text1"/>
+          <w:sz w:val="32"/>
+          <w:szCs w:val="32"/>
+        </w:rPr>
+        <w:t xml:space="preserve">Token = </w:t>
+      </w:r>
+      <w:r>
+        <w:rPr>
+          <w:rFonts w:ascii="Roboto Mono" w:hAnsi="Roboto Mono"/>
+          <w:b w:val="0"/>
+          <w:bCs w:val="0"/>
+          <w:color w:val="000000" w:themeColor="text1"/>
+          <w:sz w:val="32"/>
+          <w:szCs w:val="32"/>
+        </w:rPr>
+        <w:t>4464abjnjnjnj565hvh99678jnj6778</w:t>
+      </w:r>
+      <w:r>
+        <w:rPr>
+          <w:rFonts w:ascii="Roboto Mono" w:hAnsi="Roboto Mono"/>
+          <w:b w:val="0"/>
+          <w:bCs w:val="0"/>
+          <w:color w:val="000000" w:themeColor="text1"/>
+          <w:sz w:val="32"/>
+          <w:szCs w:val="32"/>
+        </w:rPr>
+        <w:br/>
+      </w:r>
+    </w:p>
+    <w:p>
+      <w:pPr>
+        <w:rPr>
+          <w:rFonts w:ascii="Times New Roman" w:eastAsia="Times New Roman" w:hAnsi="Times New Roman" w:cs="Times New Roman"/>
+          <w:b/>
+          <w:sz w:val="36"/>
+          <w:szCs w:val="36"/>
+        </w:rPr>
+      </w:pPr>
+    </w:p>
+    <w:p>
+      <w:pPr>
+        <w:rPr>
+          <w:rFonts w:ascii="Times New Roman" w:eastAsia="Times New Roman" w:hAnsi="Times New Roman" w:cs="Times New Roman"/>
+          <w:b/>
+          <w:sz w:val="36"/>
+          <w:szCs w:val="36"/>
+        </w:rPr>
+      </w:pPr>
+    </w:p>
+    <w:p>
+      <w:pPr>
+        <w:rPr>
+          <w:rFonts w:ascii="Times New Roman" w:eastAsia="Times New Roman" w:hAnsi="Times New Roman" w:cs="Times New Roman"/>
+          <w:b/>
+          <w:sz w:val="36"/>
+          <w:szCs w:val="36"/>
+        </w:rPr>
+      </w:pPr>
+      <w:r>
+        <w:rPr>
+          <w:rFonts w:ascii="Times New Roman" w:eastAsia="Times New Roman" w:hAnsi="Times New Roman" w:cs="Times New Roman"/>
+          <w:b/>
+          <w:sz w:val="36"/>
+          <w:szCs w:val="36"/>
+        </w:rPr>
+        <w:t>HTTP RESPONSE</w:t>
+      </w:r>
+    </w:p>
+    <w:p>
+      <w:pPr>
+        <w:rPr>
+          <w:rFonts w:ascii="Times New Roman" w:eastAsia="Times New Roman" w:hAnsi="Times New Roman" w:cs="Times New Roman"/>
+          <w:b/>
+          <w:sz w:val="36"/>
+          <w:szCs w:val="36"/>
+        </w:rPr>
+      </w:pPr>
+    </w:p>
+    <w:p>
+      <w:pPr>
+        <w:rPr>
+          <w:rFonts w:ascii="Times New Roman" w:eastAsia="Times New Roman" w:hAnsi="Times New Roman" w:cs="Times New Roman"/>
+          <w:sz w:val="32"/>
+          <w:szCs w:val="32"/>
+        </w:rPr>
+      </w:pPr>
+      <w:r>
+        <w:rPr>
+          <w:rFonts w:ascii="Times New Roman" w:eastAsia="Times New Roman" w:hAnsi="Times New Roman" w:cs="Times New Roman"/>
+          <w:sz w:val="32"/>
+          <w:szCs w:val="32"/>
+        </w:rPr>
+        <w:t xml:space="preserve">If the API request is successful the mock back end will respond a </w:t>
+      </w:r>
+      <w:proofErr w:type="spellStart"/>
+      <w:r>
+        <w:rPr>
+          <w:rFonts w:ascii="Times New Roman" w:eastAsia="Times New Roman" w:hAnsi="Times New Roman" w:cs="Times New Roman"/>
+          <w:sz w:val="32"/>
+          <w:szCs w:val="32"/>
+        </w:rPr>
+        <w:t>Javascript</w:t>
+      </w:r>
+      <w:proofErr w:type="spellEnd"/>
+      <w:r>
+        <w:rPr>
+          <w:rFonts w:ascii="Times New Roman" w:eastAsia="Times New Roman" w:hAnsi="Times New Roman" w:cs="Times New Roman"/>
+          <w:sz w:val="32"/>
+          <w:szCs w:val="32"/>
+        </w:rPr>
+        <w:t xml:space="preserve"> object encoded as JSON similar </w:t>
       </w:r>
     </w:p>
     <w:p>
@@ -2724,6 +3425,7 @@
         <w:tab/>
         <w:t>“</w:t>
       </w:r>
+      <w:proofErr w:type="spellStart"/>
       <w:r>
         <w:rPr>
           <w:rFonts w:ascii="Roboto Mono" w:hAnsi="Roboto Mono"/>
@@ -2744,7 +3446,19 @@
           <w:sz w:val="32"/>
           <w:szCs w:val="32"/>
         </w:rPr>
-        <w:t>ogoURL” : “</w:t>
+        <w:t>ogoURL</w:t>
+      </w:r>
+      <w:proofErr w:type="spellEnd"/>
+      <w:r>
+        <w:rPr>
+          <w:rFonts w:ascii="Roboto Mono" w:hAnsi="Roboto Mono"/>
+          <w:b w:val="0"/>
+          <w:bCs w:val="0"/>
+          <w:color w:val="000000" w:themeColor="text1"/>
+          <w:sz w:val="32"/>
+          <w:szCs w:val="32"/>
+        </w:rPr>
+        <w:t>” : “</w:t>
       </w:r>
       <w:r>
         <w:rPr>
@@ -2894,6 +3608,7 @@
         <w:tab/>
         <w:t>“</w:t>
       </w:r>
+      <w:proofErr w:type="spellStart"/>
       <w:r>
         <w:rPr>
           <w:rFonts w:ascii="Roboto Mono" w:hAnsi="Roboto Mono"/>
@@ -2905,6 +3620,7 @@
         </w:rPr>
         <w:t>url</w:t>
       </w:r>
+      <w:proofErr w:type="spellEnd"/>
       <w:r>
         <w:rPr>
           <w:rFonts w:ascii="Roboto Mono" w:hAnsi="Roboto Mono"/>
@@ -3112,7 +3828,31 @@
           <w:sz w:val="32"/>
           <w:szCs w:val="32"/>
         </w:rPr>
-        <w:t>olor2” : “rgba(131,111,180,1)”,</w:t>
+        <w:t>olor2” : “</w:t>
+      </w:r>
+      <w:proofErr w:type="spellStart"/>
+      <w:r>
+        <w:rPr>
+          <w:rFonts w:ascii="Roboto Mono" w:hAnsi="Roboto Mono"/>
+          <w:b w:val="0"/>
+          <w:bCs w:val="0"/>
+          <w:color w:val="000000" w:themeColor="text1"/>
+          <w:sz w:val="32"/>
+          <w:szCs w:val="32"/>
+        </w:rPr>
+        <w:t>rgba</w:t>
+      </w:r>
+      <w:proofErr w:type="spellEnd"/>
+      <w:r>
+        <w:rPr>
+          <w:rFonts w:ascii="Roboto Mono" w:hAnsi="Roboto Mono"/>
+          <w:b w:val="0"/>
+          <w:bCs w:val="0"/>
+          <w:color w:val="000000" w:themeColor="text1"/>
+          <w:sz w:val="32"/>
+          <w:szCs w:val="32"/>
+        </w:rPr>
+        <w:t>(131,111,180,1)”,</w:t>
       </w:r>
     </w:p>
     <w:p>
@@ -3185,7 +3925,31 @@
           <w:sz w:val="32"/>
           <w:szCs w:val="32"/>
         </w:rPr>
-        <w:t>olor3” : “rgba(253, 29, 29, 1)”,</w:t>
+        <w:t>olor3” : “</w:t>
+      </w:r>
+      <w:proofErr w:type="spellStart"/>
+      <w:r>
+        <w:rPr>
+          <w:rFonts w:ascii="Roboto Mono" w:hAnsi="Roboto Mono"/>
+          <w:b w:val="0"/>
+          <w:bCs w:val="0"/>
+          <w:color w:val="000000" w:themeColor="text1"/>
+          <w:sz w:val="32"/>
+          <w:szCs w:val="32"/>
+        </w:rPr>
+        <w:t>rgba</w:t>
+      </w:r>
+      <w:proofErr w:type="spellEnd"/>
+      <w:r>
+        <w:rPr>
+          <w:rFonts w:ascii="Roboto Mono" w:hAnsi="Roboto Mono"/>
+          <w:b w:val="0"/>
+          <w:bCs w:val="0"/>
+          <w:color w:val="000000" w:themeColor="text1"/>
+          <w:sz w:val="32"/>
+          <w:szCs w:val="32"/>
+        </w:rPr>
+        <w:t>(253, 29, 29, 1)”,</w:t>
       </w:r>
     </w:p>
     <w:p>
@@ -3258,7 +4022,31 @@
           <w:sz w:val="32"/>
           <w:szCs w:val="32"/>
         </w:rPr>
-        <w:t>olor4” : “rgba(252, 176, 69,1)”,</w:t>
+        <w:t>olor4” : “</w:t>
+      </w:r>
+      <w:proofErr w:type="spellStart"/>
+      <w:r>
+        <w:rPr>
+          <w:rFonts w:ascii="Roboto Mono" w:hAnsi="Roboto Mono"/>
+          <w:b w:val="0"/>
+          <w:bCs w:val="0"/>
+          <w:color w:val="000000" w:themeColor="text1"/>
+          <w:sz w:val="32"/>
+          <w:szCs w:val="32"/>
+        </w:rPr>
+        <w:t>rgba</w:t>
+      </w:r>
+      <w:proofErr w:type="spellEnd"/>
+      <w:r>
+        <w:rPr>
+          <w:rFonts w:ascii="Roboto Mono" w:hAnsi="Roboto Mono"/>
+          <w:b w:val="0"/>
+          <w:bCs w:val="0"/>
+          <w:color w:val="000000" w:themeColor="text1"/>
+          <w:sz w:val="32"/>
+          <w:szCs w:val="32"/>
+        </w:rPr>
+        <w:t>(252, 176, 69,1)”,</w:t>
       </w:r>
     </w:p>
     <w:p>
@@ -3331,7 +4119,31 @@
           <w:sz w:val="32"/>
           <w:szCs w:val="32"/>
         </w:rPr>
-        <w:t>olor5” : “rgba(253, 29, 29,1)”,</w:t>
+        <w:t>olor5” : “</w:t>
+      </w:r>
+      <w:proofErr w:type="spellStart"/>
+      <w:r>
+        <w:rPr>
+          <w:rFonts w:ascii="Roboto Mono" w:hAnsi="Roboto Mono"/>
+          <w:b w:val="0"/>
+          <w:bCs w:val="0"/>
+          <w:color w:val="000000" w:themeColor="text1"/>
+          <w:sz w:val="32"/>
+          <w:szCs w:val="32"/>
+        </w:rPr>
+        <w:t>rgba</w:t>
+      </w:r>
+      <w:proofErr w:type="spellEnd"/>
+      <w:r>
+        <w:rPr>
+          <w:rFonts w:ascii="Roboto Mono" w:hAnsi="Roboto Mono"/>
+          <w:b w:val="0"/>
+          <w:bCs w:val="0"/>
+          <w:color w:val="000000" w:themeColor="text1"/>
+          <w:sz w:val="32"/>
+          <w:szCs w:val="32"/>
+        </w:rPr>
+        <w:t>(253, 29, 29,1)”,</w:t>
       </w:r>
     </w:p>
     <w:p>
@@ -3391,29 +4203,7 @@
           <w:sz w:val="32"/>
           <w:szCs w:val="32"/>
         </w:rPr>
-        <w:t>“</w:t>
-      </w:r>
-      <w:r>
-        <w:rPr>
-          <w:rFonts w:ascii="Roboto Mono" w:hAnsi="Roboto Mono"/>
-          <w:b w:val="0"/>
-          <w:bCs w:val="0"/>
-          <w:color w:val="000000" w:themeColor="text1"/>
-          <w:sz w:val="32"/>
-          <w:szCs w:val="32"/>
-        </w:rPr>
-        <w:t>s</w:t>
-      </w:r>
-      <w:r>
-        <w:rPr>
-          <w:rFonts w:ascii="Roboto Mono" w:hAnsi="Roboto Mono"/>
-          <w:b w:val="0"/>
-          <w:bCs w:val="0"/>
-          <w:color w:val="000000" w:themeColor="text1"/>
-          <w:sz w:val="32"/>
-          <w:szCs w:val="32"/>
-        </w:rPr>
-        <w:t>tatus” : “success”</w:t>
+        <w:t>“status” : “success”</w:t>
       </w:r>
     </w:p>
     <w:p>
@@ -3566,6 +4356,7 @@
           <w:sz w:val="32"/>
           <w:szCs w:val="32"/>
         </w:rPr>
+        <w:lastRenderedPageBreak/>
         <w:t>This API service returns a token if the partner gives the correct username and password. It will return the error message if username or password is incorrect.</w:t>
       </w:r>
     </w:p>
@@ -3746,7 +4537,25 @@
           <w:sz w:val="32"/>
           <w:szCs w:val="32"/>
         </w:rPr>
-        <w:t>Including the following Javascript object encoded as JSON in the body of your POST request</w:t>
+        <w:t xml:space="preserve">Including the following </w:t>
+      </w:r>
+      <w:proofErr w:type="spellStart"/>
+      <w:r>
+        <w:rPr>
+          <w:rFonts w:ascii="Times New Roman" w:eastAsia="Times New Roman" w:hAnsi="Times New Roman" w:cs="Times New Roman"/>
+          <w:sz w:val="32"/>
+          <w:szCs w:val="32"/>
+        </w:rPr>
+        <w:t>Javascript</w:t>
+      </w:r>
+      <w:proofErr w:type="spellEnd"/>
+      <w:r>
+        <w:rPr>
+          <w:rFonts w:ascii="Times New Roman" w:eastAsia="Times New Roman" w:hAnsi="Times New Roman" w:cs="Times New Roman"/>
+          <w:sz w:val="32"/>
+          <w:szCs w:val="32"/>
+        </w:rPr>
+        <w:t xml:space="preserve"> object encoded as JSON in the body of your POST request</w:t>
       </w:r>
     </w:p>
     <w:p>
@@ -3888,7 +4697,31 @@
           <w:szCs w:val="32"/>
         </w:rPr>
         <w:tab/>
-        <w:t>“logoUrl” : “</w:t>
+        <w:t>“</w:t>
+      </w:r>
+      <w:proofErr w:type="spellStart"/>
+      <w:r>
+        <w:rPr>
+          <w:rFonts w:ascii="Roboto Mono" w:hAnsi="Roboto Mono"/>
+          <w:b w:val="0"/>
+          <w:bCs w:val="0"/>
+          <w:color w:val="000000" w:themeColor="text1"/>
+          <w:sz w:val="32"/>
+          <w:szCs w:val="32"/>
+        </w:rPr>
+        <w:t>logoUrl</w:t>
+      </w:r>
+      <w:proofErr w:type="spellEnd"/>
+      <w:r>
+        <w:rPr>
+          <w:rFonts w:ascii="Roboto Mono" w:hAnsi="Roboto Mono"/>
+          <w:b w:val="0"/>
+          <w:bCs w:val="0"/>
+          <w:color w:val="000000" w:themeColor="text1"/>
+          <w:sz w:val="32"/>
+          <w:szCs w:val="32"/>
+        </w:rPr>
+        <w:t>” : “</w:t>
       </w:r>
       <w:hyperlink r:id="rId4" w:history="1">
         <w:r>
@@ -4003,7 +4836,31 @@
           <w:szCs w:val="32"/>
         </w:rPr>
         <w:tab/>
-        <w:t>“color1” : “rgba(32,62,106,1)”,</w:t>
+        <w:t>“color1” : “</w:t>
+      </w:r>
+      <w:proofErr w:type="spellStart"/>
+      <w:r>
+        <w:rPr>
+          <w:rFonts w:ascii="Roboto Mono" w:hAnsi="Roboto Mono"/>
+          <w:b w:val="0"/>
+          <w:bCs w:val="0"/>
+          <w:color w:val="000000" w:themeColor="text1"/>
+          <w:sz w:val="32"/>
+          <w:szCs w:val="32"/>
+        </w:rPr>
+        <w:t>rgba</w:t>
+      </w:r>
+      <w:proofErr w:type="spellEnd"/>
+      <w:r>
+        <w:rPr>
+          <w:rFonts w:ascii="Roboto Mono" w:hAnsi="Roboto Mono"/>
+          <w:b w:val="0"/>
+          <w:bCs w:val="0"/>
+          <w:color w:val="000000" w:themeColor="text1"/>
+          <w:sz w:val="32"/>
+          <w:szCs w:val="32"/>
+        </w:rPr>
+        <w:t>(32,62,106,1)”,</w:t>
       </w:r>
     </w:p>
     <w:p>
@@ -4034,7 +4891,31 @@
           <w:szCs w:val="32"/>
         </w:rPr>
         <w:tab/>
-        <w:t>“color2” : “rgba(30, 75,148,1)”,</w:t>
+        <w:t>“color2” : “</w:t>
+      </w:r>
+      <w:proofErr w:type="spellStart"/>
+      <w:r>
+        <w:rPr>
+          <w:rFonts w:ascii="Roboto Mono" w:hAnsi="Roboto Mono"/>
+          <w:b w:val="0"/>
+          <w:bCs w:val="0"/>
+          <w:color w:val="000000" w:themeColor="text1"/>
+          <w:sz w:val="32"/>
+          <w:szCs w:val="32"/>
+        </w:rPr>
+        <w:t>rgba</w:t>
+      </w:r>
+      <w:proofErr w:type="spellEnd"/>
+      <w:r>
+        <w:rPr>
+          <w:rFonts w:ascii="Roboto Mono" w:hAnsi="Roboto Mono"/>
+          <w:b w:val="0"/>
+          <w:bCs w:val="0"/>
+          <w:color w:val="000000" w:themeColor="text1"/>
+          <w:sz w:val="32"/>
+          <w:szCs w:val="32"/>
+        </w:rPr>
+        <w:t>(30, 75,148,1)”,</w:t>
       </w:r>
     </w:p>
     <w:p>
@@ -4065,50 +4946,31 @@
           <w:szCs w:val="32"/>
         </w:rPr>
         <w:tab/>
-      </w:r>
-      <w:r>
-        <w:rPr>
-          <w:rFonts w:ascii="Roboto Mono" w:hAnsi="Roboto Mono"/>
-          <w:b w:val="0"/>
-          <w:bCs w:val="0"/>
-          <w:color w:val="000000" w:themeColor="text1"/>
-          <w:sz w:val="32"/>
-          <w:szCs w:val="32"/>
-        </w:rPr>
-        <w:t>“color</w:t>
-      </w:r>
-      <w:r>
-        <w:rPr>
-          <w:rFonts w:ascii="Roboto Mono" w:hAnsi="Roboto Mono"/>
-          <w:b w:val="0"/>
-          <w:bCs w:val="0"/>
-          <w:color w:val="000000" w:themeColor="text1"/>
-          <w:sz w:val="32"/>
-          <w:szCs w:val="32"/>
-        </w:rPr>
-        <w:t>3</w:t>
-      </w:r>
-      <w:r>
-        <w:rPr>
-          <w:rFonts w:ascii="Roboto Mono" w:hAnsi="Roboto Mono"/>
-          <w:b w:val="0"/>
-          <w:bCs w:val="0"/>
-          <w:color w:val="000000" w:themeColor="text1"/>
-          <w:sz w:val="32"/>
-          <w:szCs w:val="32"/>
-        </w:rPr>
-        <w:t>” : “rgba(30, 75,148,1)”</w:t>
-      </w:r>
-      <w:r>
-        <w:rPr>
-          <w:rFonts w:ascii="Roboto Mono" w:hAnsi="Roboto Mono"/>
-          <w:b w:val="0"/>
-          <w:bCs w:val="0"/>
-          <w:color w:val="000000" w:themeColor="text1"/>
-          <w:sz w:val="32"/>
-          <w:szCs w:val="32"/>
-        </w:rPr>
-        <w:t>,</w:t>
+        <w:t>“color3” : “</w:t>
+      </w:r>
+      <w:proofErr w:type="spellStart"/>
+      <w:r>
+        <w:rPr>
+          <w:rFonts w:ascii="Roboto Mono" w:hAnsi="Roboto Mono"/>
+          <w:b w:val="0"/>
+          <w:bCs w:val="0"/>
+          <w:color w:val="000000" w:themeColor="text1"/>
+          <w:sz w:val="32"/>
+          <w:szCs w:val="32"/>
+        </w:rPr>
+        <w:t>rgba</w:t>
+      </w:r>
+      <w:proofErr w:type="spellEnd"/>
+      <w:r>
+        <w:rPr>
+          <w:rFonts w:ascii="Roboto Mono" w:hAnsi="Roboto Mono"/>
+          <w:b w:val="0"/>
+          <w:bCs w:val="0"/>
+          <w:color w:val="000000" w:themeColor="text1"/>
+          <w:sz w:val="32"/>
+          <w:szCs w:val="32"/>
+        </w:rPr>
+        <w:t>(30, 75,148,1)”,</w:t>
       </w:r>
     </w:p>
     <w:p>
@@ -4139,50 +5001,31 @@
           <w:szCs w:val="32"/>
         </w:rPr>
         <w:tab/>
-      </w:r>
-      <w:r>
-        <w:rPr>
-          <w:rFonts w:ascii="Roboto Mono" w:hAnsi="Roboto Mono"/>
-          <w:b w:val="0"/>
-          <w:bCs w:val="0"/>
-          <w:color w:val="000000" w:themeColor="text1"/>
-          <w:sz w:val="32"/>
-          <w:szCs w:val="32"/>
-        </w:rPr>
-        <w:t>“color</w:t>
-      </w:r>
-      <w:r>
-        <w:rPr>
-          <w:rFonts w:ascii="Roboto Mono" w:hAnsi="Roboto Mono"/>
-          <w:b w:val="0"/>
-          <w:bCs w:val="0"/>
-          <w:color w:val="000000" w:themeColor="text1"/>
-          <w:sz w:val="32"/>
-          <w:szCs w:val="32"/>
-        </w:rPr>
-        <w:t>4</w:t>
-      </w:r>
-      <w:r>
-        <w:rPr>
-          <w:rFonts w:ascii="Roboto Mono" w:hAnsi="Roboto Mono"/>
-          <w:b w:val="0"/>
-          <w:bCs w:val="0"/>
-          <w:color w:val="000000" w:themeColor="text1"/>
-          <w:sz w:val="32"/>
-          <w:szCs w:val="32"/>
-        </w:rPr>
-        <w:t>” : “rgba(30, 75,148,1)</w:t>
-      </w:r>
-      <w:r>
-        <w:rPr>
-          <w:rFonts w:ascii="Roboto Mono" w:hAnsi="Roboto Mono"/>
-          <w:b w:val="0"/>
-          <w:bCs w:val="0"/>
-          <w:color w:val="000000" w:themeColor="text1"/>
-          <w:sz w:val="32"/>
-          <w:szCs w:val="32"/>
-        </w:rPr>
-        <w:t>”,</w:t>
+        <w:t>“color4” : “</w:t>
+      </w:r>
+      <w:proofErr w:type="spellStart"/>
+      <w:r>
+        <w:rPr>
+          <w:rFonts w:ascii="Roboto Mono" w:hAnsi="Roboto Mono"/>
+          <w:b w:val="0"/>
+          <w:bCs w:val="0"/>
+          <w:color w:val="000000" w:themeColor="text1"/>
+          <w:sz w:val="32"/>
+          <w:szCs w:val="32"/>
+        </w:rPr>
+        <w:t>rgba</w:t>
+      </w:r>
+      <w:proofErr w:type="spellEnd"/>
+      <w:r>
+        <w:rPr>
+          <w:rFonts w:ascii="Roboto Mono" w:hAnsi="Roboto Mono"/>
+          <w:b w:val="0"/>
+          <w:bCs w:val="0"/>
+          <w:color w:val="000000" w:themeColor="text1"/>
+          <w:sz w:val="32"/>
+          <w:szCs w:val="32"/>
+        </w:rPr>
+        <w:t>(30, 75,148,1)”,</w:t>
       </w:r>
     </w:p>
     <w:p>
@@ -4212,51 +5055,33 @@
           <w:sz w:val="32"/>
           <w:szCs w:val="32"/>
         </w:rPr>
+        <w:lastRenderedPageBreak/>
         <w:tab/>
-      </w:r>
-      <w:r>
-        <w:rPr>
-          <w:rFonts w:ascii="Roboto Mono" w:hAnsi="Roboto Mono"/>
-          <w:b w:val="0"/>
-          <w:bCs w:val="0"/>
-          <w:color w:val="000000" w:themeColor="text1"/>
-          <w:sz w:val="32"/>
-          <w:szCs w:val="32"/>
-        </w:rPr>
-        <w:t>“color</w:t>
-      </w:r>
-      <w:r>
-        <w:rPr>
-          <w:rFonts w:ascii="Roboto Mono" w:hAnsi="Roboto Mono"/>
-          <w:b w:val="0"/>
-          <w:bCs w:val="0"/>
-          <w:color w:val="000000" w:themeColor="text1"/>
-          <w:sz w:val="32"/>
-          <w:szCs w:val="32"/>
-        </w:rPr>
-        <w:t>5</w:t>
-      </w:r>
-      <w:r>
-        <w:rPr>
-          <w:rFonts w:ascii="Roboto Mono" w:hAnsi="Roboto Mono"/>
-          <w:b w:val="0"/>
-          <w:bCs w:val="0"/>
-          <w:color w:val="000000" w:themeColor="text1"/>
-          <w:sz w:val="32"/>
-          <w:szCs w:val="32"/>
-        </w:rPr>
-        <w:t>” : “rgba(30, 75,148,1)”</w:t>
-      </w:r>
-      <w:r>
-        <w:rPr>
-          <w:rFonts w:ascii="Roboto Mono" w:hAnsi="Roboto Mono"/>
-          <w:b w:val="0"/>
-          <w:bCs w:val="0"/>
-          <w:color w:val="000000" w:themeColor="text1"/>
-          <w:sz w:val="32"/>
-          <w:szCs w:val="32"/>
-        </w:rPr>
-        <w:t>,</w:t>
+        <w:t>“color5” : “</w:t>
+      </w:r>
+      <w:proofErr w:type="spellStart"/>
+      <w:r>
+        <w:rPr>
+          <w:rFonts w:ascii="Roboto Mono" w:hAnsi="Roboto Mono"/>
+          <w:b w:val="0"/>
+          <w:bCs w:val="0"/>
+          <w:color w:val="000000" w:themeColor="text1"/>
+          <w:sz w:val="32"/>
+          <w:szCs w:val="32"/>
+        </w:rPr>
+        <w:t>rgba</w:t>
+      </w:r>
+      <w:proofErr w:type="spellEnd"/>
+      <w:r>
+        <w:rPr>
+          <w:rFonts w:ascii="Roboto Mono" w:hAnsi="Roboto Mono"/>
+          <w:b w:val="0"/>
+          <w:bCs w:val="0"/>
+          <w:color w:val="000000" w:themeColor="text1"/>
+          <w:sz w:val="32"/>
+          <w:szCs w:val="32"/>
+        </w:rPr>
+        <w:t>(30, 75,148,1)”,</w:t>
       </w:r>
     </w:p>
     <w:p>
@@ -4287,39 +5112,31 @@
           <w:szCs w:val="32"/>
         </w:rPr>
         <w:tab/>
-      </w:r>
-      <w:r>
-        <w:rPr>
-          <w:rFonts w:ascii="Roboto Mono" w:hAnsi="Roboto Mono"/>
-          <w:b w:val="0"/>
-          <w:bCs w:val="0"/>
-          <w:color w:val="000000" w:themeColor="text1"/>
-          <w:sz w:val="32"/>
-          <w:szCs w:val="32"/>
-        </w:rPr>
-        <w:t>“color</w:t>
-      </w:r>
-      <w:r>
-        <w:rPr>
-          <w:rFonts w:ascii="Roboto Mono" w:hAnsi="Roboto Mono"/>
-          <w:b w:val="0"/>
-          <w:bCs w:val="0"/>
-          <w:color w:val="000000" w:themeColor="text1"/>
-          <w:sz w:val="32"/>
-          <w:szCs w:val="32"/>
-        </w:rPr>
-        <w:t>6</w:t>
-      </w:r>
-      <w:r>
-        <w:rPr>
-          <w:rFonts w:ascii="Roboto Mono" w:hAnsi="Roboto Mono"/>
-          <w:b w:val="0"/>
-          <w:bCs w:val="0"/>
-          <w:color w:val="000000" w:themeColor="text1"/>
-          <w:sz w:val="32"/>
-          <w:szCs w:val="32"/>
-        </w:rPr>
-        <w:t>” : “rgba(30, 75,148,1)”</w:t>
+        <w:t>“color6” : “</w:t>
+      </w:r>
+      <w:proofErr w:type="spellStart"/>
+      <w:r>
+        <w:rPr>
+          <w:rFonts w:ascii="Roboto Mono" w:hAnsi="Roboto Mono"/>
+          <w:b w:val="0"/>
+          <w:bCs w:val="0"/>
+          <w:color w:val="000000" w:themeColor="text1"/>
+          <w:sz w:val="32"/>
+          <w:szCs w:val="32"/>
+        </w:rPr>
+        <w:t>rgba</w:t>
+      </w:r>
+      <w:proofErr w:type="spellEnd"/>
+      <w:r>
+        <w:rPr>
+          <w:rFonts w:ascii="Roboto Mono" w:hAnsi="Roboto Mono"/>
+          <w:b w:val="0"/>
+          <w:bCs w:val="0"/>
+          <w:color w:val="000000" w:themeColor="text1"/>
+          <w:sz w:val="32"/>
+          <w:szCs w:val="32"/>
+        </w:rPr>
+        <w:t>(30, 75,148,1)”</w:t>
       </w:r>
     </w:p>
     <w:p>
@@ -4379,7 +5196,31 @@
           <w:sz w:val="32"/>
           <w:szCs w:val="32"/>
         </w:rPr>
-        <w:t>“url” : “</w:t>
+        <w:t>“</w:t>
+      </w:r>
+      <w:proofErr w:type="spellStart"/>
+      <w:r>
+        <w:rPr>
+          <w:rFonts w:ascii="Roboto Mono" w:hAnsi="Roboto Mono"/>
+          <w:b w:val="0"/>
+          <w:bCs w:val="0"/>
+          <w:color w:val="000000" w:themeColor="text1"/>
+          <w:sz w:val="32"/>
+          <w:szCs w:val="32"/>
+        </w:rPr>
+        <w:t>url</w:t>
+      </w:r>
+      <w:proofErr w:type="spellEnd"/>
+      <w:r>
+        <w:rPr>
+          <w:rFonts w:ascii="Roboto Mono" w:hAnsi="Roboto Mono"/>
+          <w:b w:val="0"/>
+          <w:bCs w:val="0"/>
+          <w:color w:val="000000" w:themeColor="text1"/>
+          <w:sz w:val="32"/>
+          <w:szCs w:val="32"/>
+        </w:rPr>
+        <w:t>” : “</w:t>
       </w:r>
       <w:hyperlink r:id="rId5" w:history="1">
         <w:r>
@@ -4558,7 +5399,25 @@
           <w:sz w:val="32"/>
           <w:szCs w:val="32"/>
         </w:rPr>
-        <w:t xml:space="preserve">If the API request is successful the mock back end will respond a Javascript object encoded as JSON similar </w:t>
+        <w:t xml:space="preserve">If the API request is successful the mock back end will respond a </w:t>
+      </w:r>
+      <w:proofErr w:type="spellStart"/>
+      <w:r>
+        <w:rPr>
+          <w:rFonts w:ascii="Times New Roman" w:eastAsia="Times New Roman" w:hAnsi="Times New Roman" w:cs="Times New Roman"/>
+          <w:sz w:val="32"/>
+          <w:szCs w:val="32"/>
+        </w:rPr>
+        <w:t>Javascript</w:t>
+      </w:r>
+      <w:proofErr w:type="spellEnd"/>
+      <w:r>
+        <w:rPr>
+          <w:rFonts w:ascii="Times New Roman" w:eastAsia="Times New Roman" w:hAnsi="Times New Roman" w:cs="Times New Roman"/>
+          <w:sz w:val="32"/>
+          <w:szCs w:val="32"/>
+        </w:rPr>
+        <w:t xml:space="preserve"> object encoded as JSON similar </w:t>
       </w:r>
     </w:p>
     <w:p>
@@ -4789,7 +5648,25 @@
           <w:sz w:val="32"/>
           <w:szCs w:val="32"/>
         </w:rPr>
-        <w:t>returns a successful registration result message  if the registration process siccesfully . Otherwise, it will return a failure message.</w:t>
+        <w:t xml:space="preserve">returns a successful registration result message  if the registration process </w:t>
+      </w:r>
+      <w:proofErr w:type="spellStart"/>
+      <w:r>
+        <w:rPr>
+          <w:rFonts w:ascii="Times New Roman" w:eastAsia="Times New Roman" w:hAnsi="Times New Roman" w:cs="Times New Roman"/>
+          <w:sz w:val="32"/>
+          <w:szCs w:val="32"/>
+        </w:rPr>
+        <w:t>siccesfully</w:t>
+      </w:r>
+      <w:proofErr w:type="spellEnd"/>
+      <w:r>
+        <w:rPr>
+          <w:rFonts w:ascii="Times New Roman" w:eastAsia="Times New Roman" w:hAnsi="Times New Roman" w:cs="Times New Roman"/>
+          <w:sz w:val="32"/>
+          <w:szCs w:val="32"/>
+        </w:rPr>
+        <w:t xml:space="preserve"> . Otherwise, it will return a failure message.</w:t>
       </w:r>
     </w:p>
     <w:p>
@@ -4951,7 +5828,25 @@
           <w:sz w:val="32"/>
           <w:szCs w:val="32"/>
         </w:rPr>
-        <w:t>Including the following Javascript object encoded as JSON in the body of your POST request</w:t>
+        <w:t xml:space="preserve">Including the following </w:t>
+      </w:r>
+      <w:proofErr w:type="spellStart"/>
+      <w:r>
+        <w:rPr>
+          <w:rFonts w:ascii="Times New Roman" w:eastAsia="Times New Roman" w:hAnsi="Times New Roman" w:cs="Times New Roman"/>
+          <w:sz w:val="32"/>
+          <w:szCs w:val="32"/>
+        </w:rPr>
+        <w:t>Javascript</w:t>
+      </w:r>
+      <w:proofErr w:type="spellEnd"/>
+      <w:r>
+        <w:rPr>
+          <w:rFonts w:ascii="Times New Roman" w:eastAsia="Times New Roman" w:hAnsi="Times New Roman" w:cs="Times New Roman"/>
+          <w:sz w:val="32"/>
+          <w:szCs w:val="32"/>
+        </w:rPr>
+        <w:t xml:space="preserve"> object encoded as JSON in the body of your POST request</w:t>
       </w:r>
     </w:p>
     <w:p>
@@ -5033,7 +5928,31 @@
           <w:szCs w:val="32"/>
         </w:rPr>
         <w:tab/>
-        <w:t>“name” : “Ryan Ofarrell”,</w:t>
+        <w:t xml:space="preserve">“name” : “Ryan </w:t>
+      </w:r>
+      <w:proofErr w:type="spellStart"/>
+      <w:r>
+        <w:rPr>
+          <w:rFonts w:ascii="Roboto Mono" w:hAnsi="Roboto Mono"/>
+          <w:b w:val="0"/>
+          <w:bCs w:val="0"/>
+          <w:color w:val="000000" w:themeColor="text1"/>
+          <w:sz w:val="32"/>
+          <w:szCs w:val="32"/>
+        </w:rPr>
+        <w:t>Ofarrell</w:t>
+      </w:r>
+      <w:proofErr w:type="spellEnd"/>
+      <w:r>
+        <w:rPr>
+          <w:rFonts w:ascii="Roboto Mono" w:hAnsi="Roboto Mono"/>
+          <w:b w:val="0"/>
+          <w:bCs w:val="0"/>
+          <w:color w:val="000000" w:themeColor="text1"/>
+          <w:sz w:val="32"/>
+          <w:szCs w:val="32"/>
+        </w:rPr>
+        <w:t>”,</w:t>
       </w:r>
     </w:p>
     <w:p>
@@ -5063,7 +5982,31 @@
           <w:szCs w:val="32"/>
         </w:rPr>
         <w:tab/>
-        <w:t>“login”: “RyanO”,</w:t>
+        <w:t>“login”: “</w:t>
+      </w:r>
+      <w:proofErr w:type="spellStart"/>
+      <w:r>
+        <w:rPr>
+          <w:rFonts w:ascii="Roboto Mono" w:hAnsi="Roboto Mono"/>
+          <w:b w:val="0"/>
+          <w:bCs w:val="0"/>
+          <w:color w:val="000000" w:themeColor="text1"/>
+          <w:sz w:val="32"/>
+          <w:szCs w:val="32"/>
+        </w:rPr>
+        <w:t>RyanO</w:t>
+      </w:r>
+      <w:proofErr w:type="spellEnd"/>
+      <w:r>
+        <w:rPr>
+          <w:rFonts w:ascii="Roboto Mono" w:hAnsi="Roboto Mono"/>
+          <w:b w:val="0"/>
+          <w:bCs w:val="0"/>
+          <w:color w:val="000000" w:themeColor="text1"/>
+          <w:sz w:val="32"/>
+          <w:szCs w:val="32"/>
+        </w:rPr>
+        <w:t>”,</w:t>
       </w:r>
     </w:p>
     <w:p>
@@ -5269,7 +6212,25 @@
           <w:sz w:val="32"/>
           <w:szCs w:val="32"/>
         </w:rPr>
-        <w:t xml:space="preserve">If the API request is successful the mock back end will respond a Javascript object encoded as JSON similar </w:t>
+        <w:t xml:space="preserve">If the API request is successful the mock back end will respond a </w:t>
+      </w:r>
+      <w:proofErr w:type="spellStart"/>
+      <w:r>
+        <w:rPr>
+          <w:rFonts w:ascii="Times New Roman" w:eastAsia="Times New Roman" w:hAnsi="Times New Roman" w:cs="Times New Roman"/>
+          <w:sz w:val="32"/>
+          <w:szCs w:val="32"/>
+        </w:rPr>
+        <w:t>Javascript</w:t>
+      </w:r>
+      <w:proofErr w:type="spellEnd"/>
+      <w:r>
+        <w:rPr>
+          <w:rFonts w:ascii="Times New Roman" w:eastAsia="Times New Roman" w:hAnsi="Times New Roman" w:cs="Times New Roman"/>
+          <w:sz w:val="32"/>
+          <w:szCs w:val="32"/>
+        </w:rPr>
+        <w:t xml:space="preserve"> object encoded as JSON similar </w:t>
       </w:r>
     </w:p>
     <w:p>
@@ -5325,6 +6286,7 @@
           <w:szCs w:val="32"/>
           <w:u w:val="single"/>
         </w:rPr>
+        <w:lastRenderedPageBreak/>
         <w:br/>
       </w:r>
       <w:r>
@@ -5376,29 +6338,31 @@
           <w:sz w:val="32"/>
           <w:szCs w:val="32"/>
         </w:rPr>
-        <w:t>“message” : “</w:t>
-      </w:r>
-      <w:r>
-        <w:rPr>
-          <w:rFonts w:ascii="Roboto Mono" w:hAnsi="Roboto Mono"/>
-          <w:b w:val="0"/>
-          <w:bCs w:val="0"/>
-          <w:color w:val="000000" w:themeColor="text1"/>
-          <w:sz w:val="32"/>
-          <w:szCs w:val="32"/>
-        </w:rPr>
-        <w:t>user RyanO has been created</w:t>
-      </w:r>
-      <w:r>
-        <w:rPr>
-          <w:rFonts w:ascii="Roboto Mono" w:hAnsi="Roboto Mono"/>
-          <w:b w:val="0"/>
-          <w:bCs w:val="0"/>
-          <w:color w:val="000000" w:themeColor="text1"/>
-          <w:sz w:val="32"/>
-          <w:szCs w:val="32"/>
-        </w:rPr>
-        <w:t>”</w:t>
+        <w:t xml:space="preserve">“message” : “user </w:t>
+      </w:r>
+      <w:proofErr w:type="spellStart"/>
+      <w:r>
+        <w:rPr>
+          <w:rFonts w:ascii="Roboto Mono" w:hAnsi="Roboto Mono"/>
+          <w:b w:val="0"/>
+          <w:bCs w:val="0"/>
+          <w:color w:val="000000" w:themeColor="text1"/>
+          <w:sz w:val="32"/>
+          <w:szCs w:val="32"/>
+        </w:rPr>
+        <w:t>RyanO</w:t>
+      </w:r>
+      <w:proofErr w:type="spellEnd"/>
+      <w:r>
+        <w:rPr>
+          <w:rFonts w:ascii="Roboto Mono" w:hAnsi="Roboto Mono"/>
+          <w:b w:val="0"/>
+          <w:bCs w:val="0"/>
+          <w:color w:val="000000" w:themeColor="text1"/>
+          <w:sz w:val="32"/>
+          <w:szCs w:val="32"/>
+        </w:rPr>
+        <w:t xml:space="preserve"> has been created”</w:t>
       </w:r>
     </w:p>
     <w:p>
@@ -5446,6 +6410,2083 @@
           <w:szCs w:val="32"/>
         </w:rPr>
       </w:pPr>
+    </w:p>
+    <w:p>
+      <w:pPr>
+        <w:spacing w:after="200"/>
+        <w:rPr>
+          <w:rFonts w:ascii="Times New Roman" w:eastAsia="Times New Roman" w:hAnsi="Times New Roman" w:cs="Times New Roman"/>
+          <w:b/>
+          <w:color w:val="C00000"/>
+          <w:sz w:val="48"/>
+          <w:szCs w:val="48"/>
+        </w:rPr>
+      </w:pPr>
+      <w:r>
+        <w:rPr>
+          <w:rFonts w:ascii="Times New Roman" w:eastAsia="Times New Roman" w:hAnsi="Times New Roman" w:cs="Times New Roman"/>
+          <w:b/>
+          <w:color w:val="C00000"/>
+          <w:sz w:val="48"/>
+          <w:szCs w:val="48"/>
+        </w:rPr>
+        <w:t>SERVICE #</w:t>
+      </w:r>
+      <w:r>
+        <w:rPr>
+          <w:rFonts w:ascii="Times New Roman" w:eastAsia="Times New Roman" w:hAnsi="Times New Roman" w:cs="Times New Roman"/>
+          <w:b/>
+          <w:color w:val="C00000"/>
+          <w:sz w:val="48"/>
+          <w:szCs w:val="48"/>
+        </w:rPr>
+        <w:t>6</w:t>
+      </w:r>
+      <w:r>
+        <w:rPr>
+          <w:rFonts w:ascii="Times New Roman" w:eastAsia="Times New Roman" w:hAnsi="Times New Roman" w:cs="Times New Roman"/>
+          <w:b/>
+          <w:color w:val="C00000"/>
+          <w:sz w:val="48"/>
+          <w:szCs w:val="48"/>
+        </w:rPr>
+        <w:t xml:space="preserve"> </w:t>
+      </w:r>
+      <w:r>
+        <w:rPr>
+          <w:rFonts w:ascii="Times New Roman" w:eastAsia="Times New Roman" w:hAnsi="Times New Roman" w:cs="Times New Roman"/>
+          <w:b/>
+          <w:color w:val="C00000"/>
+          <w:sz w:val="48"/>
+          <w:szCs w:val="48"/>
+        </w:rPr>
+        <w:t xml:space="preserve">– </w:t>
+      </w:r>
+      <w:r>
+        <w:rPr>
+          <w:rFonts w:ascii="Times New Roman" w:eastAsia="Times New Roman" w:hAnsi="Times New Roman" w:cs="Times New Roman"/>
+          <w:b/>
+          <w:color w:val="C00000"/>
+          <w:sz w:val="48"/>
+          <w:szCs w:val="48"/>
+        </w:rPr>
+        <w:t>Get Simulation Progress for user</w:t>
+      </w:r>
+    </w:p>
+    <w:p>
+      <w:pPr>
+        <w:spacing w:after="200"/>
+        <w:rPr>
+          <w:rFonts w:ascii="Times New Roman" w:eastAsia="Times New Roman" w:hAnsi="Times New Roman" w:cs="Times New Roman"/>
+          <w:sz w:val="32"/>
+          <w:szCs w:val="32"/>
+        </w:rPr>
+      </w:pPr>
+      <w:r>
+        <w:rPr>
+          <w:rFonts w:ascii="Times New Roman" w:eastAsia="Times New Roman" w:hAnsi="Times New Roman" w:cs="Times New Roman"/>
+          <w:sz w:val="32"/>
+          <w:szCs w:val="32"/>
+        </w:rPr>
+        <w:t>This API returns all the simulation user is registered for and progress for that simulation</w:t>
+      </w:r>
+    </w:p>
+    <w:p>
+      <w:pPr>
+        <w:spacing w:after="200"/>
+        <w:rPr>
+          <w:rFonts w:ascii="Times New Roman" w:eastAsia="Times New Roman" w:hAnsi="Times New Roman" w:cs="Times New Roman"/>
+          <w:sz w:val="32"/>
+          <w:szCs w:val="32"/>
+        </w:rPr>
+      </w:pPr>
+    </w:p>
+    <w:p>
+      <w:pPr>
+        <w:spacing w:after="200"/>
+        <w:rPr>
+          <w:rFonts w:ascii="Times New Roman" w:eastAsia="Times New Roman" w:hAnsi="Times New Roman" w:cs="Times New Roman"/>
+          <w:b/>
+          <w:sz w:val="40"/>
+          <w:szCs w:val="40"/>
+        </w:rPr>
+      </w:pPr>
+      <w:r>
+        <w:rPr>
+          <w:rFonts w:ascii="Times New Roman" w:eastAsia="Times New Roman" w:hAnsi="Times New Roman" w:cs="Times New Roman"/>
+          <w:b/>
+          <w:sz w:val="40"/>
+          <w:szCs w:val="40"/>
+        </w:rPr>
+        <w:t>To Get Simulation Progress</w:t>
+      </w:r>
+    </w:p>
+    <w:p>
+      <w:pPr>
+        <w:spacing w:after="200"/>
+        <w:rPr>
+          <w:rFonts w:ascii="Times New Roman" w:eastAsia="Times New Roman" w:hAnsi="Times New Roman" w:cs="Times New Roman"/>
+          <w:sz w:val="32"/>
+          <w:szCs w:val="32"/>
+        </w:rPr>
+      </w:pPr>
+      <w:r>
+        <w:rPr>
+          <w:rFonts w:ascii="Times New Roman" w:eastAsia="Times New Roman" w:hAnsi="Times New Roman" w:cs="Times New Roman"/>
+          <w:sz w:val="32"/>
+          <w:szCs w:val="32"/>
+        </w:rPr>
+        <w:t>Making a HTTP POST request to this endpoint.</w:t>
+      </w:r>
+    </w:p>
+    <w:p>
+      <w:pPr>
+        <w:pBdr>
+          <w:left w:val="single" w:sz="24" w:space="5" w:color="980000"/>
+        </w:pBdr>
+        <w:shd w:val="clear" w:color="auto" w:fill="EFEFEF"/>
+        <w:spacing w:after="200"/>
+        <w:outlineLvl w:val="5"/>
+        <w:rPr>
+          <w:rFonts w:ascii="Times New Roman" w:eastAsia="Times New Roman" w:hAnsi="Times New Roman" w:cs="Times New Roman"/>
+          <w:b/>
+          <w:bCs/>
+          <w:sz w:val="32"/>
+          <w:szCs w:val="32"/>
+        </w:rPr>
+      </w:pPr>
+      <w:r>
+        <w:rPr>
+          <w:rFonts w:ascii="Times New Roman" w:eastAsia="Times New Roman" w:hAnsi="Times New Roman" w:cs="Times New Roman"/>
+          <w:color w:val="1155CC"/>
+          <w:sz w:val="32"/>
+          <w:szCs w:val="32"/>
+          <w:u w:val="single"/>
+        </w:rPr>
+        <w:br/>
+      </w:r>
+      <w:r>
+        <w:rPr>
+          <w:rFonts w:ascii="Times New Roman" w:eastAsia="Times New Roman" w:hAnsi="Times New Roman" w:cs="Times New Roman"/>
+          <w:color w:val="1155CC"/>
+          <w:sz w:val="32"/>
+          <w:szCs w:val="32"/>
+          <w:u w:val="single"/>
+        </w:rPr>
+        <w:t>http://ametrosapi.</w:t>
+      </w:r>
+      <w:r>
+        <w:rPr>
+          <w:rFonts w:ascii="Times New Roman" w:eastAsia="Times New Roman" w:hAnsi="Times New Roman" w:cs="Times New Roman"/>
+          <w:color w:val="1155CC"/>
+          <w:sz w:val="32"/>
+          <w:szCs w:val="32"/>
+          <w:u w:val="single"/>
+        </w:rPr>
+        <w:t>x10.mx/</w:t>
+      </w:r>
+      <w:r>
+        <w:rPr>
+          <w:rFonts w:ascii="Times New Roman" w:eastAsia="Times New Roman" w:hAnsi="Times New Roman" w:cs="Times New Roman"/>
+          <w:color w:val="1155CC"/>
+          <w:sz w:val="32"/>
+          <w:szCs w:val="32"/>
+          <w:u w:val="single"/>
+        </w:rPr>
+        <w:t>user</w:t>
+      </w:r>
+      <w:r>
+        <w:rPr>
+          <w:rFonts w:ascii="Times New Roman" w:eastAsia="Times New Roman" w:hAnsi="Times New Roman" w:cs="Times New Roman"/>
+          <w:color w:val="1155CC"/>
+          <w:sz w:val="32"/>
+          <w:szCs w:val="32"/>
+          <w:u w:val="single"/>
+        </w:rPr>
+        <w:t>/sims</w:t>
+      </w:r>
+      <w:r>
+        <w:rPr>
+          <w:rFonts w:ascii="Times New Roman" w:eastAsia="Times New Roman" w:hAnsi="Times New Roman" w:cs="Times New Roman"/>
+          <w:color w:val="1155CC"/>
+          <w:sz w:val="32"/>
+          <w:szCs w:val="32"/>
+          <w:u w:val="single"/>
+        </w:rPr>
+        <w:t xml:space="preserve"> </w:t>
+      </w:r>
+      <w:r>
+        <w:rPr>
+          <w:rFonts w:ascii="Times New Roman" w:eastAsia="Times New Roman" w:hAnsi="Times New Roman" w:cs="Times New Roman"/>
+          <w:color w:val="1155CC"/>
+          <w:sz w:val="32"/>
+          <w:szCs w:val="32"/>
+          <w:u w:val="single"/>
+        </w:rPr>
+        <w:br/>
+      </w:r>
+    </w:p>
+    <w:p>
+      <w:pPr>
+        <w:spacing w:after="200"/>
+        <w:rPr>
+          <w:rFonts w:ascii="Times New Roman" w:eastAsia="Times New Roman" w:hAnsi="Times New Roman" w:cs="Times New Roman"/>
+          <w:sz w:val="32"/>
+          <w:szCs w:val="32"/>
+        </w:rPr>
+      </w:pPr>
+    </w:p>
+    <w:p>
+      <w:pPr>
+        <w:spacing w:after="200"/>
+        <w:rPr>
+          <w:rFonts w:ascii="Times New Roman" w:eastAsia="Times New Roman" w:hAnsi="Times New Roman" w:cs="Times New Roman"/>
+          <w:b/>
+          <w:sz w:val="36"/>
+          <w:szCs w:val="36"/>
+        </w:rPr>
+      </w:pPr>
+      <w:r>
+        <w:rPr>
+          <w:rFonts w:ascii="Times New Roman" w:eastAsia="Times New Roman" w:hAnsi="Times New Roman" w:cs="Times New Roman"/>
+          <w:b/>
+          <w:sz w:val="36"/>
+          <w:szCs w:val="36"/>
+        </w:rPr>
+        <w:t>HTTP REQUEST</w:t>
+      </w:r>
+    </w:p>
+    <w:p>
+      <w:pPr>
+        <w:spacing w:after="200"/>
+        <w:rPr>
+          <w:rFonts w:ascii="Times New Roman" w:eastAsia="Times New Roman" w:hAnsi="Times New Roman" w:cs="Times New Roman"/>
+          <w:sz w:val="32"/>
+          <w:szCs w:val="32"/>
+        </w:rPr>
+      </w:pPr>
+      <w:r>
+        <w:rPr>
+          <w:rFonts w:ascii="Times New Roman" w:eastAsia="Times New Roman" w:hAnsi="Times New Roman" w:cs="Times New Roman"/>
+          <w:sz w:val="32"/>
+          <w:szCs w:val="32"/>
+        </w:rPr>
+        <w:t xml:space="preserve">Including the following </w:t>
+      </w:r>
+      <w:proofErr w:type="spellStart"/>
+      <w:r>
+        <w:rPr>
+          <w:rFonts w:ascii="Times New Roman" w:eastAsia="Times New Roman" w:hAnsi="Times New Roman" w:cs="Times New Roman"/>
+          <w:sz w:val="32"/>
+          <w:szCs w:val="32"/>
+        </w:rPr>
+        <w:t>Javascript</w:t>
+      </w:r>
+      <w:proofErr w:type="spellEnd"/>
+      <w:r>
+        <w:rPr>
+          <w:rFonts w:ascii="Times New Roman" w:eastAsia="Times New Roman" w:hAnsi="Times New Roman" w:cs="Times New Roman"/>
+          <w:sz w:val="32"/>
+          <w:szCs w:val="32"/>
+        </w:rPr>
+        <w:t xml:space="preserve"> object encoded as JSON in the body of your POST request</w:t>
+      </w:r>
+    </w:p>
+    <w:p>
+      <w:pPr>
+        <w:pStyle w:val="Heading6"/>
+        <w:pBdr>
+          <w:left w:val="single" w:sz="24" w:space="5" w:color="980000"/>
+        </w:pBdr>
+        <w:shd w:val="clear" w:color="auto" w:fill="EFEFEF"/>
+        <w:spacing w:before="0" w:beforeAutospacing="0" w:after="200" w:afterAutospacing="0"/>
+        <w:rPr>
+          <w:rFonts w:ascii="Roboto Mono" w:hAnsi="Roboto Mono"/>
+          <w:b w:val="0"/>
+          <w:bCs w:val="0"/>
+          <w:color w:val="000000" w:themeColor="text1"/>
+          <w:sz w:val="32"/>
+          <w:szCs w:val="32"/>
+        </w:rPr>
+      </w:pPr>
+      <w:r>
+        <w:rPr>
+          <w:rFonts w:ascii="Roboto Mono" w:hAnsi="Roboto Mono"/>
+          <w:b w:val="0"/>
+          <w:bCs w:val="0"/>
+          <w:color w:val="1155CC"/>
+          <w:sz w:val="32"/>
+          <w:szCs w:val="32"/>
+          <w:u w:val="single"/>
+        </w:rPr>
+        <w:br/>
+      </w:r>
+      <w:r>
+        <w:rPr>
+          <w:rFonts w:ascii="Roboto Mono" w:hAnsi="Roboto Mono"/>
+          <w:b w:val="0"/>
+          <w:bCs w:val="0"/>
+          <w:color w:val="000000" w:themeColor="text1"/>
+          <w:sz w:val="32"/>
+          <w:szCs w:val="32"/>
+        </w:rPr>
+        <w:t>{</w:t>
+      </w:r>
+    </w:p>
+    <w:p>
+      <w:pPr>
+        <w:pStyle w:val="Heading6"/>
+        <w:pBdr>
+          <w:left w:val="single" w:sz="24" w:space="5" w:color="980000"/>
+        </w:pBdr>
+        <w:shd w:val="clear" w:color="auto" w:fill="EFEFEF"/>
+        <w:spacing w:before="0" w:beforeAutospacing="0" w:after="200" w:afterAutospacing="0"/>
+        <w:rPr>
+          <w:rFonts w:ascii="Roboto Mono" w:hAnsi="Roboto Mono"/>
+          <w:b w:val="0"/>
+          <w:bCs w:val="0"/>
+          <w:color w:val="000000" w:themeColor="text1"/>
+          <w:sz w:val="32"/>
+          <w:szCs w:val="32"/>
+        </w:rPr>
+      </w:pPr>
+      <w:r>
+        <w:rPr>
+          <w:rFonts w:ascii="Roboto Mono" w:hAnsi="Roboto Mono"/>
+          <w:b w:val="0"/>
+          <w:bCs w:val="0"/>
+          <w:color w:val="000000" w:themeColor="text1"/>
+          <w:sz w:val="32"/>
+          <w:szCs w:val="32"/>
+        </w:rPr>
+        <w:t xml:space="preserve"> </w:t>
+      </w:r>
+      <w:r>
+        <w:rPr>
+          <w:rFonts w:ascii="Roboto Mono" w:hAnsi="Roboto Mono"/>
+          <w:b w:val="0"/>
+          <w:bCs w:val="0"/>
+          <w:color w:val="000000" w:themeColor="text1"/>
+          <w:sz w:val="32"/>
+          <w:szCs w:val="32"/>
+        </w:rPr>
+        <w:tab/>
+        <w:t>“</w:t>
+      </w:r>
+      <w:r>
+        <w:rPr>
+          <w:rFonts w:ascii="Roboto Mono" w:hAnsi="Roboto Mono"/>
+          <w:b w:val="0"/>
+          <w:bCs w:val="0"/>
+          <w:color w:val="000000" w:themeColor="text1"/>
+          <w:sz w:val="32"/>
+          <w:szCs w:val="32"/>
+        </w:rPr>
+        <w:t>token” : “asdfhlkjfdasfu3ewd23rfew2eff2f”</w:t>
+      </w:r>
+    </w:p>
+    <w:p>
+      <w:pPr>
+        <w:pStyle w:val="Heading6"/>
+        <w:pBdr>
+          <w:left w:val="single" w:sz="24" w:space="5" w:color="980000"/>
+        </w:pBdr>
+        <w:shd w:val="clear" w:color="auto" w:fill="EFEFEF"/>
+        <w:spacing w:before="0" w:beforeAutospacing="0" w:after="200" w:afterAutospacing="0"/>
+        <w:rPr>
+          <w:sz w:val="32"/>
+          <w:szCs w:val="32"/>
+        </w:rPr>
+      </w:pPr>
+      <w:r>
+        <w:rPr>
+          <w:rFonts w:ascii="Roboto Mono" w:hAnsi="Roboto Mono"/>
+          <w:b w:val="0"/>
+          <w:bCs w:val="0"/>
+          <w:color w:val="000000" w:themeColor="text1"/>
+          <w:sz w:val="32"/>
+          <w:szCs w:val="32"/>
+        </w:rPr>
+        <w:t>}</w:t>
+      </w:r>
+      <w:r>
+        <w:rPr>
+          <w:rFonts w:ascii="Roboto Mono" w:hAnsi="Roboto Mono"/>
+          <w:b w:val="0"/>
+          <w:bCs w:val="0"/>
+          <w:color w:val="000000" w:themeColor="text1"/>
+          <w:sz w:val="32"/>
+          <w:szCs w:val="32"/>
+        </w:rPr>
+        <w:br/>
+      </w:r>
+    </w:p>
+    <w:p>
+      <w:pPr>
+        <w:spacing w:after="200"/>
+        <w:rPr>
+          <w:rFonts w:ascii="Times New Roman" w:eastAsia="Times New Roman" w:hAnsi="Times New Roman" w:cs="Times New Roman"/>
+          <w:sz w:val="32"/>
+          <w:szCs w:val="32"/>
+        </w:rPr>
+      </w:pPr>
+    </w:p>
+    <w:p>
+      <w:pPr>
+        <w:rPr>
+          <w:rFonts w:ascii="Times New Roman" w:eastAsia="Times New Roman" w:hAnsi="Times New Roman" w:cs="Times New Roman"/>
+          <w:b/>
+          <w:sz w:val="36"/>
+          <w:szCs w:val="36"/>
+        </w:rPr>
+      </w:pPr>
+      <w:r>
+        <w:rPr>
+          <w:rFonts w:ascii="Times New Roman" w:eastAsia="Times New Roman" w:hAnsi="Times New Roman" w:cs="Times New Roman"/>
+          <w:b/>
+          <w:sz w:val="36"/>
+          <w:szCs w:val="36"/>
+        </w:rPr>
+        <w:t>HTTP RESPONSE</w:t>
+      </w:r>
+    </w:p>
+    <w:p>
+      <w:pPr>
+        <w:rPr>
+          <w:rFonts w:ascii="Times New Roman" w:eastAsia="Times New Roman" w:hAnsi="Times New Roman" w:cs="Times New Roman"/>
+          <w:b/>
+          <w:sz w:val="36"/>
+          <w:szCs w:val="36"/>
+        </w:rPr>
+      </w:pPr>
+    </w:p>
+    <w:p>
+      <w:pPr>
+        <w:rPr>
+          <w:rFonts w:ascii="Times New Roman" w:eastAsia="Times New Roman" w:hAnsi="Times New Roman" w:cs="Times New Roman"/>
+          <w:sz w:val="32"/>
+          <w:szCs w:val="32"/>
+        </w:rPr>
+      </w:pPr>
+      <w:r>
+        <w:rPr>
+          <w:rFonts w:ascii="Times New Roman" w:eastAsia="Times New Roman" w:hAnsi="Times New Roman" w:cs="Times New Roman"/>
+          <w:sz w:val="32"/>
+          <w:szCs w:val="32"/>
+        </w:rPr>
+        <w:t xml:space="preserve">If the API request is successful the mock back end will respond a </w:t>
+      </w:r>
+      <w:proofErr w:type="spellStart"/>
+      <w:r>
+        <w:rPr>
+          <w:rFonts w:ascii="Times New Roman" w:eastAsia="Times New Roman" w:hAnsi="Times New Roman" w:cs="Times New Roman"/>
+          <w:sz w:val="32"/>
+          <w:szCs w:val="32"/>
+        </w:rPr>
+        <w:t>Javascript</w:t>
+      </w:r>
+      <w:proofErr w:type="spellEnd"/>
+      <w:r>
+        <w:rPr>
+          <w:rFonts w:ascii="Times New Roman" w:eastAsia="Times New Roman" w:hAnsi="Times New Roman" w:cs="Times New Roman"/>
+          <w:sz w:val="32"/>
+          <w:szCs w:val="32"/>
+        </w:rPr>
+        <w:t xml:space="preserve"> object encoded as JSON similar </w:t>
+      </w:r>
+    </w:p>
+    <w:p>
+      <w:pPr>
+        <w:rPr>
+          <w:rFonts w:ascii="Times New Roman" w:eastAsia="Times New Roman" w:hAnsi="Times New Roman" w:cs="Times New Roman"/>
+          <w:sz w:val="32"/>
+          <w:szCs w:val="32"/>
+        </w:rPr>
+      </w:pPr>
+      <w:r>
+        <w:rPr>
+          <w:rFonts w:ascii="Times New Roman" w:eastAsia="Times New Roman" w:hAnsi="Times New Roman" w:cs="Times New Roman"/>
+          <w:sz w:val="32"/>
+          <w:szCs w:val="32"/>
+        </w:rPr>
+        <w:t>to example below</w:t>
+      </w:r>
+    </w:p>
+    <w:p>
+      <w:pPr>
+        <w:rPr>
+          <w:rFonts w:ascii="Times New Roman" w:eastAsia="Times New Roman" w:hAnsi="Times New Roman" w:cs="Times New Roman"/>
+          <w:sz w:val="32"/>
+          <w:szCs w:val="32"/>
+        </w:rPr>
+      </w:pPr>
+    </w:p>
+    <w:p>
+      <w:pPr>
+        <w:pStyle w:val="Heading6"/>
+        <w:pBdr>
+          <w:left w:val="single" w:sz="24" w:space="5" w:color="980000"/>
+        </w:pBdr>
+        <w:shd w:val="clear" w:color="auto" w:fill="EFEFEF"/>
+        <w:spacing w:before="0" w:beforeAutospacing="0" w:after="200" w:afterAutospacing="0"/>
+        <w:rPr>
+          <w:rFonts w:ascii="Roboto Mono" w:hAnsi="Roboto Mono"/>
+          <w:b w:val="0"/>
+          <w:bCs w:val="0"/>
+          <w:color w:val="000000" w:themeColor="text1"/>
+          <w:sz w:val="32"/>
+          <w:szCs w:val="32"/>
+        </w:rPr>
+      </w:pPr>
+      <w:r>
+        <w:rPr>
+          <w:rFonts w:ascii="Roboto Mono" w:hAnsi="Roboto Mono"/>
+          <w:b w:val="0"/>
+          <w:bCs w:val="0"/>
+          <w:color w:val="1155CC"/>
+          <w:sz w:val="32"/>
+          <w:szCs w:val="32"/>
+          <w:u w:val="single"/>
+        </w:rPr>
+        <w:br/>
+      </w:r>
+      <w:r>
+        <w:rPr>
+          <w:rFonts w:ascii="Roboto Mono" w:hAnsi="Roboto Mono"/>
+          <w:b w:val="0"/>
+          <w:bCs w:val="0"/>
+          <w:color w:val="000000" w:themeColor="text1"/>
+          <w:sz w:val="32"/>
+          <w:szCs w:val="32"/>
+        </w:rPr>
+        <w:t>{</w:t>
+      </w:r>
+    </w:p>
+    <w:p>
+      <w:pPr>
+        <w:pStyle w:val="Heading6"/>
+        <w:pBdr>
+          <w:left w:val="single" w:sz="24" w:space="5" w:color="980000"/>
+        </w:pBdr>
+        <w:shd w:val="clear" w:color="auto" w:fill="EFEFEF"/>
+        <w:spacing w:before="0" w:beforeAutospacing="0" w:after="200" w:afterAutospacing="0"/>
+        <w:rPr>
+          <w:rFonts w:ascii="Roboto Mono" w:hAnsi="Roboto Mono"/>
+          <w:b w:val="0"/>
+          <w:bCs w:val="0"/>
+          <w:color w:val="000000" w:themeColor="text1"/>
+          <w:sz w:val="32"/>
+          <w:szCs w:val="32"/>
+        </w:rPr>
+      </w:pPr>
+      <w:r>
+        <w:rPr>
+          <w:rFonts w:ascii="Roboto Mono" w:hAnsi="Roboto Mono"/>
+          <w:b w:val="0"/>
+          <w:bCs w:val="0"/>
+          <w:color w:val="000000" w:themeColor="text1"/>
+          <w:sz w:val="32"/>
+          <w:szCs w:val="32"/>
+        </w:rPr>
+        <w:t xml:space="preserve"> </w:t>
+      </w:r>
+      <w:r>
+        <w:rPr>
+          <w:rFonts w:ascii="Roboto Mono" w:hAnsi="Roboto Mono"/>
+          <w:b w:val="0"/>
+          <w:bCs w:val="0"/>
+          <w:color w:val="000000" w:themeColor="text1"/>
+          <w:sz w:val="32"/>
+          <w:szCs w:val="32"/>
+        </w:rPr>
+        <w:t xml:space="preserve">“sims” : </w:t>
+      </w:r>
+    </w:p>
+    <w:p>
+      <w:pPr>
+        <w:pStyle w:val="Heading6"/>
+        <w:pBdr>
+          <w:left w:val="single" w:sz="24" w:space="5" w:color="980000"/>
+        </w:pBdr>
+        <w:shd w:val="clear" w:color="auto" w:fill="EFEFEF"/>
+        <w:spacing w:before="0" w:beforeAutospacing="0" w:after="200" w:afterAutospacing="0"/>
+        <w:ind w:firstLine="720"/>
+        <w:rPr>
+          <w:rFonts w:ascii="Roboto Mono" w:hAnsi="Roboto Mono"/>
+          <w:b w:val="0"/>
+          <w:bCs w:val="0"/>
+          <w:color w:val="000000" w:themeColor="text1"/>
+          <w:sz w:val="32"/>
+          <w:szCs w:val="32"/>
+        </w:rPr>
+      </w:pPr>
+      <w:r>
+        <w:rPr>
+          <w:rFonts w:ascii="Roboto Mono" w:hAnsi="Roboto Mono"/>
+          <w:b w:val="0"/>
+          <w:bCs w:val="0"/>
+          <w:color w:val="000000" w:themeColor="text1"/>
+          <w:sz w:val="32"/>
+          <w:szCs w:val="32"/>
+        </w:rPr>
+        <w:t>[</w:t>
+      </w:r>
+    </w:p>
+    <w:p>
+      <w:pPr>
+        <w:pStyle w:val="Heading6"/>
+        <w:pBdr>
+          <w:left w:val="single" w:sz="24" w:space="5" w:color="980000"/>
+        </w:pBdr>
+        <w:shd w:val="clear" w:color="auto" w:fill="EFEFEF"/>
+        <w:spacing w:before="0" w:beforeAutospacing="0" w:after="200" w:afterAutospacing="0"/>
+        <w:ind w:firstLine="720"/>
+        <w:rPr>
+          <w:rFonts w:ascii="Roboto Mono" w:hAnsi="Roboto Mono"/>
+          <w:b w:val="0"/>
+          <w:bCs w:val="0"/>
+          <w:color w:val="000000" w:themeColor="text1"/>
+          <w:sz w:val="32"/>
+          <w:szCs w:val="32"/>
+        </w:rPr>
+      </w:pPr>
+      <w:r>
+        <w:rPr>
+          <w:rFonts w:ascii="Roboto Mono" w:hAnsi="Roboto Mono"/>
+          <w:b w:val="0"/>
+          <w:bCs w:val="0"/>
+          <w:color w:val="000000" w:themeColor="text1"/>
+          <w:sz w:val="32"/>
+          <w:szCs w:val="32"/>
+        </w:rPr>
+        <w:tab/>
+        <w:t>{</w:t>
+      </w:r>
+    </w:p>
+    <w:p>
+      <w:pPr>
+        <w:pStyle w:val="Heading6"/>
+        <w:pBdr>
+          <w:left w:val="single" w:sz="24" w:space="5" w:color="980000"/>
+        </w:pBdr>
+        <w:shd w:val="clear" w:color="auto" w:fill="EFEFEF"/>
+        <w:spacing w:before="0" w:beforeAutospacing="0" w:after="200" w:afterAutospacing="0"/>
+        <w:ind w:firstLine="720"/>
+        <w:rPr>
+          <w:rFonts w:ascii="Roboto Mono" w:hAnsi="Roboto Mono"/>
+          <w:b w:val="0"/>
+          <w:bCs w:val="0"/>
+          <w:color w:val="000000" w:themeColor="text1"/>
+          <w:sz w:val="32"/>
+          <w:szCs w:val="32"/>
+        </w:rPr>
+      </w:pPr>
+      <w:r>
+        <w:rPr>
+          <w:rFonts w:ascii="Roboto Mono" w:hAnsi="Roboto Mono"/>
+          <w:b w:val="0"/>
+          <w:bCs w:val="0"/>
+          <w:color w:val="000000" w:themeColor="text1"/>
+          <w:sz w:val="32"/>
+          <w:szCs w:val="32"/>
+        </w:rPr>
+        <w:t xml:space="preserve">      “name” : “Software development”,</w:t>
+      </w:r>
+    </w:p>
+    <w:p>
+      <w:pPr>
+        <w:pStyle w:val="Heading6"/>
+        <w:pBdr>
+          <w:left w:val="single" w:sz="24" w:space="5" w:color="980000"/>
+        </w:pBdr>
+        <w:shd w:val="clear" w:color="auto" w:fill="EFEFEF"/>
+        <w:spacing w:before="0" w:beforeAutospacing="0" w:after="200" w:afterAutospacing="0"/>
+        <w:ind w:firstLine="720"/>
+        <w:rPr>
+          <w:rFonts w:ascii="Roboto Mono" w:hAnsi="Roboto Mono"/>
+          <w:b w:val="0"/>
+          <w:bCs w:val="0"/>
+          <w:color w:val="000000" w:themeColor="text1"/>
+          <w:sz w:val="32"/>
+          <w:szCs w:val="32"/>
+        </w:rPr>
+      </w:pPr>
+      <w:r>
+        <w:rPr>
+          <w:rFonts w:ascii="Roboto Mono" w:hAnsi="Roboto Mono"/>
+          <w:b w:val="0"/>
+          <w:bCs w:val="0"/>
+          <w:color w:val="000000" w:themeColor="text1"/>
+          <w:sz w:val="32"/>
+          <w:szCs w:val="32"/>
+        </w:rPr>
+        <w:tab/>
+        <w:t xml:space="preserve">  “price” : 300,</w:t>
+      </w:r>
+    </w:p>
+    <w:p>
+      <w:pPr>
+        <w:pStyle w:val="Heading6"/>
+        <w:pBdr>
+          <w:left w:val="single" w:sz="24" w:space="5" w:color="980000"/>
+        </w:pBdr>
+        <w:shd w:val="clear" w:color="auto" w:fill="EFEFEF"/>
+        <w:spacing w:before="0" w:beforeAutospacing="0" w:after="200" w:afterAutospacing="0"/>
+        <w:ind w:firstLine="720"/>
+        <w:rPr>
+          <w:rFonts w:ascii="Roboto Mono" w:hAnsi="Roboto Mono"/>
+          <w:b w:val="0"/>
+          <w:bCs w:val="0"/>
+          <w:color w:val="000000" w:themeColor="text1"/>
+          <w:sz w:val="32"/>
+          <w:szCs w:val="32"/>
+        </w:rPr>
+      </w:pPr>
+      <w:r>
+        <w:rPr>
+          <w:rFonts w:ascii="Roboto Mono" w:hAnsi="Roboto Mono"/>
+          <w:b w:val="0"/>
+          <w:bCs w:val="0"/>
+          <w:color w:val="000000" w:themeColor="text1"/>
+          <w:sz w:val="32"/>
+          <w:szCs w:val="32"/>
+        </w:rPr>
+        <w:tab/>
+        <w:t xml:space="preserve">  “</w:t>
+      </w:r>
+      <w:proofErr w:type="spellStart"/>
+      <w:r>
+        <w:rPr>
+          <w:rFonts w:ascii="Roboto Mono" w:hAnsi="Roboto Mono"/>
+          <w:b w:val="0"/>
+          <w:bCs w:val="0"/>
+          <w:color w:val="000000" w:themeColor="text1"/>
+          <w:sz w:val="32"/>
+          <w:szCs w:val="32"/>
+        </w:rPr>
+        <w:t>startDate</w:t>
+      </w:r>
+      <w:proofErr w:type="spellEnd"/>
+      <w:r>
+        <w:rPr>
+          <w:rFonts w:ascii="Roboto Mono" w:hAnsi="Roboto Mono"/>
+          <w:b w:val="0"/>
+          <w:bCs w:val="0"/>
+          <w:color w:val="000000" w:themeColor="text1"/>
+          <w:sz w:val="32"/>
+          <w:szCs w:val="32"/>
+        </w:rPr>
+        <w:t>” : “2019-04-22”,</w:t>
+      </w:r>
+    </w:p>
+    <w:p>
+      <w:pPr>
+        <w:pStyle w:val="Heading6"/>
+        <w:pBdr>
+          <w:left w:val="single" w:sz="24" w:space="5" w:color="980000"/>
+        </w:pBdr>
+        <w:shd w:val="clear" w:color="auto" w:fill="EFEFEF"/>
+        <w:spacing w:before="0" w:beforeAutospacing="0" w:after="200" w:afterAutospacing="0"/>
+        <w:ind w:firstLine="720"/>
+        <w:rPr>
+          <w:rFonts w:ascii="Roboto Mono" w:hAnsi="Roboto Mono"/>
+          <w:b w:val="0"/>
+          <w:bCs w:val="0"/>
+          <w:color w:val="000000" w:themeColor="text1"/>
+          <w:sz w:val="32"/>
+          <w:szCs w:val="32"/>
+        </w:rPr>
+      </w:pPr>
+      <w:r>
+        <w:rPr>
+          <w:rFonts w:ascii="Roboto Mono" w:hAnsi="Roboto Mono"/>
+          <w:b w:val="0"/>
+          <w:bCs w:val="0"/>
+          <w:color w:val="000000" w:themeColor="text1"/>
+          <w:sz w:val="32"/>
+          <w:szCs w:val="32"/>
+        </w:rPr>
+        <w:tab/>
+        <w:t xml:space="preserve">  “</w:t>
+      </w:r>
+      <w:proofErr w:type="spellStart"/>
+      <w:r>
+        <w:rPr>
+          <w:rFonts w:ascii="Roboto Mono" w:hAnsi="Roboto Mono"/>
+          <w:b w:val="0"/>
+          <w:bCs w:val="0"/>
+          <w:color w:val="000000" w:themeColor="text1"/>
+          <w:sz w:val="32"/>
+          <w:szCs w:val="32"/>
+        </w:rPr>
+        <w:t>endDate</w:t>
+      </w:r>
+      <w:proofErr w:type="spellEnd"/>
+      <w:r>
+        <w:rPr>
+          <w:rFonts w:ascii="Roboto Mono" w:hAnsi="Roboto Mono"/>
+          <w:b w:val="0"/>
+          <w:bCs w:val="0"/>
+          <w:color w:val="000000" w:themeColor="text1"/>
+          <w:sz w:val="32"/>
+          <w:szCs w:val="32"/>
+        </w:rPr>
+        <w:t>” : “2020-04-22”,</w:t>
+      </w:r>
+    </w:p>
+    <w:p>
+      <w:pPr>
+        <w:pStyle w:val="Heading6"/>
+        <w:pBdr>
+          <w:left w:val="single" w:sz="24" w:space="5" w:color="980000"/>
+        </w:pBdr>
+        <w:shd w:val="clear" w:color="auto" w:fill="EFEFEF"/>
+        <w:spacing w:before="0" w:beforeAutospacing="0" w:after="200" w:afterAutospacing="0"/>
+        <w:ind w:firstLine="720"/>
+        <w:rPr>
+          <w:rFonts w:ascii="Roboto Mono" w:hAnsi="Roboto Mono"/>
+          <w:b w:val="0"/>
+          <w:bCs w:val="0"/>
+          <w:color w:val="000000" w:themeColor="text1"/>
+          <w:sz w:val="32"/>
+          <w:szCs w:val="32"/>
+        </w:rPr>
+      </w:pPr>
+      <w:r>
+        <w:rPr>
+          <w:rFonts w:ascii="Roboto Mono" w:hAnsi="Roboto Mono"/>
+          <w:b w:val="0"/>
+          <w:bCs w:val="0"/>
+          <w:color w:val="000000" w:themeColor="text1"/>
+          <w:sz w:val="32"/>
+          <w:szCs w:val="32"/>
+        </w:rPr>
+        <w:tab/>
+        <w:t xml:space="preserve">  “</w:t>
+      </w:r>
+      <w:proofErr w:type="spellStart"/>
+      <w:r>
+        <w:rPr>
+          <w:rFonts w:ascii="Roboto Mono" w:hAnsi="Roboto Mono"/>
+          <w:b w:val="0"/>
+          <w:bCs w:val="0"/>
+          <w:color w:val="000000" w:themeColor="text1"/>
+          <w:sz w:val="32"/>
+          <w:szCs w:val="32"/>
+        </w:rPr>
+        <w:t>seatAvailable</w:t>
+      </w:r>
+      <w:proofErr w:type="spellEnd"/>
+      <w:r>
+        <w:rPr>
+          <w:rFonts w:ascii="Roboto Mono" w:hAnsi="Roboto Mono"/>
+          <w:b w:val="0"/>
+          <w:bCs w:val="0"/>
+          <w:color w:val="000000" w:themeColor="text1"/>
+          <w:sz w:val="32"/>
+          <w:szCs w:val="32"/>
+        </w:rPr>
+        <w:t>” : 33</w:t>
+      </w:r>
+      <w:r>
+        <w:rPr>
+          <w:rFonts w:ascii="Roboto Mono" w:hAnsi="Roboto Mono"/>
+          <w:b w:val="0"/>
+          <w:bCs w:val="0"/>
+          <w:color w:val="000000" w:themeColor="text1"/>
+          <w:sz w:val="32"/>
+          <w:szCs w:val="32"/>
+        </w:rPr>
+        <w:t>,</w:t>
+      </w:r>
+    </w:p>
+    <w:p>
+      <w:pPr>
+        <w:pStyle w:val="Heading6"/>
+        <w:pBdr>
+          <w:left w:val="single" w:sz="24" w:space="5" w:color="980000"/>
+        </w:pBdr>
+        <w:shd w:val="clear" w:color="auto" w:fill="EFEFEF"/>
+        <w:spacing w:before="0" w:beforeAutospacing="0" w:after="200" w:afterAutospacing="0"/>
+        <w:ind w:firstLine="720"/>
+        <w:rPr>
+          <w:rFonts w:ascii="Roboto Mono" w:hAnsi="Roboto Mono"/>
+          <w:b w:val="0"/>
+          <w:bCs w:val="0"/>
+          <w:color w:val="000000" w:themeColor="text1"/>
+          <w:sz w:val="32"/>
+          <w:szCs w:val="32"/>
+        </w:rPr>
+      </w:pPr>
+      <w:r>
+        <w:rPr>
+          <w:rFonts w:ascii="Roboto Mono" w:hAnsi="Roboto Mono"/>
+          <w:b w:val="0"/>
+          <w:bCs w:val="0"/>
+          <w:color w:val="000000" w:themeColor="text1"/>
+          <w:sz w:val="32"/>
+          <w:szCs w:val="32"/>
+        </w:rPr>
+        <w:tab/>
+        <w:t>“status” : “active”,</w:t>
+      </w:r>
+    </w:p>
+    <w:p>
+      <w:pPr>
+        <w:pStyle w:val="Heading6"/>
+        <w:pBdr>
+          <w:left w:val="single" w:sz="24" w:space="5" w:color="980000"/>
+        </w:pBdr>
+        <w:shd w:val="clear" w:color="auto" w:fill="EFEFEF"/>
+        <w:spacing w:before="0" w:beforeAutospacing="0" w:after="200" w:afterAutospacing="0"/>
+        <w:ind w:firstLine="720"/>
+        <w:rPr>
+          <w:rFonts w:ascii="Roboto Mono" w:hAnsi="Roboto Mono"/>
+          <w:b w:val="0"/>
+          <w:bCs w:val="0"/>
+          <w:color w:val="000000" w:themeColor="text1"/>
+          <w:sz w:val="32"/>
+          <w:szCs w:val="32"/>
+        </w:rPr>
+      </w:pPr>
+      <w:r>
+        <w:rPr>
+          <w:rFonts w:ascii="Roboto Mono" w:hAnsi="Roboto Mono"/>
+          <w:b w:val="0"/>
+          <w:bCs w:val="0"/>
+          <w:color w:val="000000" w:themeColor="text1"/>
+          <w:sz w:val="32"/>
+          <w:szCs w:val="32"/>
+        </w:rPr>
+        <w:tab/>
+        <w:t>“</w:t>
+      </w:r>
+      <w:proofErr w:type="spellStart"/>
+      <w:r>
+        <w:rPr>
+          <w:rFonts w:ascii="Roboto Mono" w:hAnsi="Roboto Mono"/>
+          <w:b w:val="0"/>
+          <w:bCs w:val="0"/>
+          <w:color w:val="000000" w:themeColor="text1"/>
+          <w:sz w:val="32"/>
+          <w:szCs w:val="32"/>
+        </w:rPr>
+        <w:t>avg</w:t>
+      </w:r>
+      <w:proofErr w:type="spellEnd"/>
+      <w:r>
+        <w:rPr>
+          <w:rFonts w:ascii="Roboto Mono" w:hAnsi="Roboto Mono"/>
+          <w:b w:val="0"/>
+          <w:bCs w:val="0"/>
+          <w:color w:val="000000" w:themeColor="text1"/>
+          <w:sz w:val="32"/>
+          <w:szCs w:val="32"/>
+        </w:rPr>
+        <w:t>-score” : “80”,</w:t>
+      </w:r>
+    </w:p>
+    <w:p>
+      <w:pPr>
+        <w:pStyle w:val="Heading6"/>
+        <w:pBdr>
+          <w:left w:val="single" w:sz="24" w:space="5" w:color="980000"/>
+        </w:pBdr>
+        <w:shd w:val="clear" w:color="auto" w:fill="EFEFEF"/>
+        <w:spacing w:before="0" w:beforeAutospacing="0" w:after="200" w:afterAutospacing="0"/>
+        <w:ind w:firstLine="720"/>
+        <w:rPr>
+          <w:rFonts w:ascii="Roboto Mono" w:hAnsi="Roboto Mono"/>
+          <w:b w:val="0"/>
+          <w:bCs w:val="0"/>
+          <w:color w:val="000000" w:themeColor="text1"/>
+          <w:sz w:val="32"/>
+          <w:szCs w:val="32"/>
+        </w:rPr>
+      </w:pPr>
+      <w:r>
+        <w:rPr>
+          <w:rFonts w:ascii="Roboto Mono" w:hAnsi="Roboto Mono"/>
+          <w:b w:val="0"/>
+          <w:bCs w:val="0"/>
+          <w:color w:val="000000" w:themeColor="text1"/>
+          <w:sz w:val="32"/>
+          <w:szCs w:val="32"/>
+        </w:rPr>
+        <w:tab/>
+        <w:t>“</w:t>
+      </w:r>
+      <w:proofErr w:type="spellStart"/>
+      <w:r>
+        <w:rPr>
+          <w:rFonts w:ascii="Roboto Mono" w:hAnsi="Roboto Mono"/>
+          <w:b w:val="0"/>
+          <w:bCs w:val="0"/>
+          <w:color w:val="000000" w:themeColor="text1"/>
+          <w:sz w:val="32"/>
+          <w:szCs w:val="32"/>
+        </w:rPr>
+        <w:t>prg</w:t>
+      </w:r>
+      <w:proofErr w:type="spellEnd"/>
+      <w:r>
+        <w:rPr>
+          <w:rFonts w:ascii="Roboto Mono" w:hAnsi="Roboto Mono"/>
+          <w:b w:val="0"/>
+          <w:bCs w:val="0"/>
+          <w:color w:val="000000" w:themeColor="text1"/>
+          <w:sz w:val="32"/>
+          <w:szCs w:val="32"/>
+        </w:rPr>
+        <w:t>-modules” : [“80”, “85”, “75”, “80”, “70”, “0”]</w:t>
+      </w:r>
+    </w:p>
+    <w:p>
+      <w:pPr>
+        <w:pStyle w:val="Heading6"/>
+        <w:pBdr>
+          <w:left w:val="single" w:sz="24" w:space="5" w:color="980000"/>
+        </w:pBdr>
+        <w:shd w:val="clear" w:color="auto" w:fill="EFEFEF"/>
+        <w:spacing w:before="0" w:beforeAutospacing="0" w:after="200" w:afterAutospacing="0"/>
+        <w:rPr>
+          <w:rFonts w:ascii="Roboto Mono" w:hAnsi="Roboto Mono"/>
+          <w:b w:val="0"/>
+          <w:bCs w:val="0"/>
+          <w:color w:val="000000" w:themeColor="text1"/>
+          <w:sz w:val="32"/>
+          <w:szCs w:val="32"/>
+        </w:rPr>
+      </w:pPr>
+      <w:r>
+        <w:rPr>
+          <w:rFonts w:ascii="Roboto Mono" w:hAnsi="Roboto Mono"/>
+          <w:b w:val="0"/>
+          <w:bCs w:val="0"/>
+          <w:color w:val="000000" w:themeColor="text1"/>
+          <w:sz w:val="32"/>
+          <w:szCs w:val="32"/>
+        </w:rPr>
+        <w:t xml:space="preserve">       },</w:t>
+      </w:r>
+    </w:p>
+    <w:p>
+      <w:pPr>
+        <w:pStyle w:val="Heading6"/>
+        <w:pBdr>
+          <w:left w:val="single" w:sz="24" w:space="5" w:color="980000"/>
+        </w:pBdr>
+        <w:shd w:val="clear" w:color="auto" w:fill="EFEFEF"/>
+        <w:spacing w:before="0" w:beforeAutospacing="0" w:after="200" w:afterAutospacing="0"/>
+        <w:ind w:firstLine="720"/>
+        <w:rPr>
+          <w:rFonts w:ascii="Roboto Mono" w:hAnsi="Roboto Mono"/>
+          <w:b w:val="0"/>
+          <w:bCs w:val="0"/>
+          <w:color w:val="000000" w:themeColor="text1"/>
+          <w:sz w:val="32"/>
+          <w:szCs w:val="32"/>
+        </w:rPr>
+      </w:pPr>
+      <w:r>
+        <w:rPr>
+          <w:rFonts w:ascii="Roboto Mono" w:hAnsi="Roboto Mono"/>
+          <w:b w:val="0"/>
+          <w:bCs w:val="0"/>
+          <w:color w:val="000000" w:themeColor="text1"/>
+          <w:sz w:val="32"/>
+          <w:szCs w:val="32"/>
+        </w:rPr>
+        <w:t xml:space="preserve">   {</w:t>
+      </w:r>
+    </w:p>
+    <w:p>
+      <w:pPr>
+        <w:pStyle w:val="Heading6"/>
+        <w:pBdr>
+          <w:left w:val="single" w:sz="24" w:space="5" w:color="980000"/>
+        </w:pBdr>
+        <w:shd w:val="clear" w:color="auto" w:fill="EFEFEF"/>
+        <w:spacing w:before="0" w:beforeAutospacing="0" w:after="200" w:afterAutospacing="0"/>
+        <w:ind w:firstLine="720"/>
+        <w:rPr>
+          <w:rFonts w:ascii="Roboto Mono" w:hAnsi="Roboto Mono"/>
+          <w:b w:val="0"/>
+          <w:bCs w:val="0"/>
+          <w:color w:val="000000" w:themeColor="text1"/>
+          <w:sz w:val="32"/>
+          <w:szCs w:val="32"/>
+        </w:rPr>
+      </w:pPr>
+      <w:r>
+        <w:rPr>
+          <w:rFonts w:ascii="Roboto Mono" w:hAnsi="Roboto Mono"/>
+          <w:b w:val="0"/>
+          <w:bCs w:val="0"/>
+          <w:color w:val="000000" w:themeColor="text1"/>
+          <w:sz w:val="32"/>
+          <w:szCs w:val="32"/>
+        </w:rPr>
+        <w:t xml:space="preserve">      “name” : “Math Science”,</w:t>
+      </w:r>
+    </w:p>
+    <w:p>
+      <w:pPr>
+        <w:pStyle w:val="Heading6"/>
+        <w:pBdr>
+          <w:left w:val="single" w:sz="24" w:space="5" w:color="980000"/>
+        </w:pBdr>
+        <w:shd w:val="clear" w:color="auto" w:fill="EFEFEF"/>
+        <w:spacing w:before="0" w:beforeAutospacing="0" w:after="200" w:afterAutospacing="0"/>
+        <w:ind w:firstLine="720"/>
+        <w:rPr>
+          <w:rFonts w:ascii="Roboto Mono" w:hAnsi="Roboto Mono"/>
+          <w:b w:val="0"/>
+          <w:bCs w:val="0"/>
+          <w:color w:val="000000" w:themeColor="text1"/>
+          <w:sz w:val="32"/>
+          <w:szCs w:val="32"/>
+        </w:rPr>
+      </w:pPr>
+      <w:r>
+        <w:rPr>
+          <w:rFonts w:ascii="Roboto Mono" w:hAnsi="Roboto Mono"/>
+          <w:b w:val="0"/>
+          <w:bCs w:val="0"/>
+          <w:color w:val="000000" w:themeColor="text1"/>
+          <w:sz w:val="32"/>
+          <w:szCs w:val="32"/>
+        </w:rPr>
+        <w:tab/>
+        <w:t xml:space="preserve">  “price” : 300,</w:t>
+      </w:r>
+    </w:p>
+    <w:p>
+      <w:pPr>
+        <w:pStyle w:val="Heading6"/>
+        <w:pBdr>
+          <w:left w:val="single" w:sz="24" w:space="5" w:color="980000"/>
+        </w:pBdr>
+        <w:shd w:val="clear" w:color="auto" w:fill="EFEFEF"/>
+        <w:spacing w:before="0" w:beforeAutospacing="0" w:after="200" w:afterAutospacing="0"/>
+        <w:ind w:firstLine="720"/>
+        <w:rPr>
+          <w:rFonts w:ascii="Roboto Mono" w:hAnsi="Roboto Mono"/>
+          <w:b w:val="0"/>
+          <w:bCs w:val="0"/>
+          <w:color w:val="000000" w:themeColor="text1"/>
+          <w:sz w:val="32"/>
+          <w:szCs w:val="32"/>
+        </w:rPr>
+      </w:pPr>
+      <w:r>
+        <w:rPr>
+          <w:rFonts w:ascii="Roboto Mono" w:hAnsi="Roboto Mono"/>
+          <w:b w:val="0"/>
+          <w:bCs w:val="0"/>
+          <w:color w:val="000000" w:themeColor="text1"/>
+          <w:sz w:val="32"/>
+          <w:szCs w:val="32"/>
+        </w:rPr>
+        <w:tab/>
+        <w:t xml:space="preserve">  “</w:t>
+      </w:r>
+      <w:proofErr w:type="spellStart"/>
+      <w:r>
+        <w:rPr>
+          <w:rFonts w:ascii="Roboto Mono" w:hAnsi="Roboto Mono"/>
+          <w:b w:val="0"/>
+          <w:bCs w:val="0"/>
+          <w:color w:val="000000" w:themeColor="text1"/>
+          <w:sz w:val="32"/>
+          <w:szCs w:val="32"/>
+        </w:rPr>
+        <w:t>startDate</w:t>
+      </w:r>
+      <w:proofErr w:type="spellEnd"/>
+      <w:r>
+        <w:rPr>
+          <w:rFonts w:ascii="Roboto Mono" w:hAnsi="Roboto Mono"/>
+          <w:b w:val="0"/>
+          <w:bCs w:val="0"/>
+          <w:color w:val="000000" w:themeColor="text1"/>
+          <w:sz w:val="32"/>
+          <w:szCs w:val="32"/>
+        </w:rPr>
+        <w:t>” : “2019-04-22”,</w:t>
+      </w:r>
+    </w:p>
+    <w:p>
+      <w:pPr>
+        <w:pStyle w:val="Heading6"/>
+        <w:pBdr>
+          <w:left w:val="single" w:sz="24" w:space="5" w:color="980000"/>
+        </w:pBdr>
+        <w:shd w:val="clear" w:color="auto" w:fill="EFEFEF"/>
+        <w:spacing w:before="0" w:beforeAutospacing="0" w:after="200" w:afterAutospacing="0"/>
+        <w:ind w:firstLine="720"/>
+        <w:rPr>
+          <w:rFonts w:ascii="Roboto Mono" w:hAnsi="Roboto Mono"/>
+          <w:b w:val="0"/>
+          <w:bCs w:val="0"/>
+          <w:color w:val="000000" w:themeColor="text1"/>
+          <w:sz w:val="32"/>
+          <w:szCs w:val="32"/>
+        </w:rPr>
+      </w:pPr>
+      <w:r>
+        <w:rPr>
+          <w:rFonts w:ascii="Roboto Mono" w:hAnsi="Roboto Mono"/>
+          <w:b w:val="0"/>
+          <w:bCs w:val="0"/>
+          <w:color w:val="000000" w:themeColor="text1"/>
+          <w:sz w:val="32"/>
+          <w:szCs w:val="32"/>
+        </w:rPr>
+        <w:lastRenderedPageBreak/>
+        <w:tab/>
+        <w:t xml:space="preserve">  “</w:t>
+      </w:r>
+      <w:proofErr w:type="spellStart"/>
+      <w:r>
+        <w:rPr>
+          <w:rFonts w:ascii="Roboto Mono" w:hAnsi="Roboto Mono"/>
+          <w:b w:val="0"/>
+          <w:bCs w:val="0"/>
+          <w:color w:val="000000" w:themeColor="text1"/>
+          <w:sz w:val="32"/>
+          <w:szCs w:val="32"/>
+        </w:rPr>
+        <w:t>endDate</w:t>
+      </w:r>
+      <w:proofErr w:type="spellEnd"/>
+      <w:r>
+        <w:rPr>
+          <w:rFonts w:ascii="Roboto Mono" w:hAnsi="Roboto Mono"/>
+          <w:b w:val="0"/>
+          <w:bCs w:val="0"/>
+          <w:color w:val="000000" w:themeColor="text1"/>
+          <w:sz w:val="32"/>
+          <w:szCs w:val="32"/>
+        </w:rPr>
+        <w:t>” : “2020-04-22”,</w:t>
+      </w:r>
+    </w:p>
+    <w:p>
+      <w:pPr>
+        <w:pStyle w:val="Heading6"/>
+        <w:pBdr>
+          <w:left w:val="single" w:sz="24" w:space="5" w:color="980000"/>
+        </w:pBdr>
+        <w:shd w:val="clear" w:color="auto" w:fill="EFEFEF"/>
+        <w:spacing w:before="0" w:beforeAutospacing="0" w:after="200" w:afterAutospacing="0"/>
+        <w:ind w:firstLine="720"/>
+        <w:rPr>
+          <w:rFonts w:ascii="Roboto Mono" w:hAnsi="Roboto Mono"/>
+          <w:b w:val="0"/>
+          <w:bCs w:val="0"/>
+          <w:color w:val="000000" w:themeColor="text1"/>
+          <w:sz w:val="32"/>
+          <w:szCs w:val="32"/>
+        </w:rPr>
+      </w:pPr>
+      <w:r>
+        <w:rPr>
+          <w:rFonts w:ascii="Roboto Mono" w:hAnsi="Roboto Mono"/>
+          <w:b w:val="0"/>
+          <w:bCs w:val="0"/>
+          <w:color w:val="000000" w:themeColor="text1"/>
+          <w:sz w:val="32"/>
+          <w:szCs w:val="32"/>
+        </w:rPr>
+        <w:tab/>
+        <w:t xml:space="preserve">  “</w:t>
+      </w:r>
+      <w:proofErr w:type="spellStart"/>
+      <w:r>
+        <w:rPr>
+          <w:rFonts w:ascii="Roboto Mono" w:hAnsi="Roboto Mono"/>
+          <w:b w:val="0"/>
+          <w:bCs w:val="0"/>
+          <w:color w:val="000000" w:themeColor="text1"/>
+          <w:sz w:val="32"/>
+          <w:szCs w:val="32"/>
+        </w:rPr>
+        <w:t>seatAvailable</w:t>
+      </w:r>
+      <w:proofErr w:type="spellEnd"/>
+      <w:r>
+        <w:rPr>
+          <w:rFonts w:ascii="Roboto Mono" w:hAnsi="Roboto Mono"/>
+          <w:b w:val="0"/>
+          <w:bCs w:val="0"/>
+          <w:color w:val="000000" w:themeColor="text1"/>
+          <w:sz w:val="32"/>
+          <w:szCs w:val="32"/>
+        </w:rPr>
+        <w:t>” : 33</w:t>
+      </w:r>
+      <w:r>
+        <w:rPr>
+          <w:rFonts w:ascii="Roboto Mono" w:hAnsi="Roboto Mono"/>
+          <w:b w:val="0"/>
+          <w:bCs w:val="0"/>
+          <w:color w:val="000000" w:themeColor="text1"/>
+          <w:sz w:val="32"/>
+          <w:szCs w:val="32"/>
+        </w:rPr>
+        <w:t>,</w:t>
+      </w:r>
+    </w:p>
+    <w:p>
+      <w:pPr>
+        <w:pStyle w:val="Heading6"/>
+        <w:pBdr>
+          <w:left w:val="single" w:sz="24" w:space="5" w:color="980000"/>
+        </w:pBdr>
+        <w:shd w:val="clear" w:color="auto" w:fill="EFEFEF"/>
+        <w:spacing w:before="0" w:beforeAutospacing="0" w:after="200" w:afterAutospacing="0"/>
+        <w:ind w:left="720" w:firstLine="720"/>
+        <w:rPr>
+          <w:rFonts w:ascii="Roboto Mono" w:hAnsi="Roboto Mono"/>
+          <w:b w:val="0"/>
+          <w:bCs w:val="0"/>
+          <w:color w:val="000000" w:themeColor="text1"/>
+          <w:sz w:val="32"/>
+          <w:szCs w:val="32"/>
+        </w:rPr>
+      </w:pPr>
+      <w:r>
+        <w:rPr>
+          <w:rFonts w:ascii="Roboto Mono" w:hAnsi="Roboto Mono"/>
+          <w:b w:val="0"/>
+          <w:bCs w:val="0"/>
+          <w:color w:val="000000" w:themeColor="text1"/>
+          <w:sz w:val="32"/>
+          <w:szCs w:val="32"/>
+        </w:rPr>
+        <w:t>“status” : “active”,</w:t>
+      </w:r>
+    </w:p>
+    <w:p>
+      <w:pPr>
+        <w:pStyle w:val="Heading6"/>
+        <w:pBdr>
+          <w:left w:val="single" w:sz="24" w:space="5" w:color="980000"/>
+        </w:pBdr>
+        <w:shd w:val="clear" w:color="auto" w:fill="EFEFEF"/>
+        <w:spacing w:before="0" w:beforeAutospacing="0" w:after="200" w:afterAutospacing="0"/>
+        <w:ind w:firstLine="720"/>
+        <w:rPr>
+          <w:rFonts w:ascii="Roboto Mono" w:hAnsi="Roboto Mono"/>
+          <w:b w:val="0"/>
+          <w:bCs w:val="0"/>
+          <w:color w:val="000000" w:themeColor="text1"/>
+          <w:sz w:val="32"/>
+          <w:szCs w:val="32"/>
+        </w:rPr>
+      </w:pPr>
+      <w:r>
+        <w:rPr>
+          <w:rFonts w:ascii="Roboto Mono" w:hAnsi="Roboto Mono"/>
+          <w:b w:val="0"/>
+          <w:bCs w:val="0"/>
+          <w:color w:val="000000" w:themeColor="text1"/>
+          <w:sz w:val="32"/>
+          <w:szCs w:val="32"/>
+        </w:rPr>
+        <w:tab/>
+        <w:t>“</w:t>
+      </w:r>
+      <w:proofErr w:type="spellStart"/>
+      <w:r>
+        <w:rPr>
+          <w:rFonts w:ascii="Roboto Mono" w:hAnsi="Roboto Mono"/>
+          <w:b w:val="0"/>
+          <w:bCs w:val="0"/>
+          <w:color w:val="000000" w:themeColor="text1"/>
+          <w:sz w:val="32"/>
+          <w:szCs w:val="32"/>
+        </w:rPr>
+        <w:t>avg</w:t>
+      </w:r>
+      <w:proofErr w:type="spellEnd"/>
+      <w:r>
+        <w:rPr>
+          <w:rFonts w:ascii="Roboto Mono" w:hAnsi="Roboto Mono"/>
+          <w:b w:val="0"/>
+          <w:bCs w:val="0"/>
+          <w:color w:val="000000" w:themeColor="text1"/>
+          <w:sz w:val="32"/>
+          <w:szCs w:val="32"/>
+        </w:rPr>
+        <w:t>-score” : “80”,</w:t>
+      </w:r>
+    </w:p>
+    <w:p>
+      <w:pPr>
+        <w:pStyle w:val="Heading6"/>
+        <w:pBdr>
+          <w:left w:val="single" w:sz="24" w:space="5" w:color="980000"/>
+        </w:pBdr>
+        <w:shd w:val="clear" w:color="auto" w:fill="EFEFEF"/>
+        <w:spacing w:before="0" w:beforeAutospacing="0" w:after="200" w:afterAutospacing="0"/>
+        <w:ind w:firstLine="720"/>
+        <w:rPr>
+          <w:rFonts w:ascii="Roboto Mono" w:hAnsi="Roboto Mono"/>
+          <w:b w:val="0"/>
+          <w:bCs w:val="0"/>
+          <w:color w:val="000000" w:themeColor="text1"/>
+          <w:sz w:val="32"/>
+          <w:szCs w:val="32"/>
+        </w:rPr>
+      </w:pPr>
+      <w:r>
+        <w:rPr>
+          <w:rFonts w:ascii="Roboto Mono" w:hAnsi="Roboto Mono"/>
+          <w:b w:val="0"/>
+          <w:bCs w:val="0"/>
+          <w:color w:val="000000" w:themeColor="text1"/>
+          <w:sz w:val="32"/>
+          <w:szCs w:val="32"/>
+        </w:rPr>
+        <w:tab/>
+        <w:t>“</w:t>
+      </w:r>
+      <w:proofErr w:type="spellStart"/>
+      <w:r>
+        <w:rPr>
+          <w:rFonts w:ascii="Roboto Mono" w:hAnsi="Roboto Mono"/>
+          <w:b w:val="0"/>
+          <w:bCs w:val="0"/>
+          <w:color w:val="000000" w:themeColor="text1"/>
+          <w:sz w:val="32"/>
+          <w:szCs w:val="32"/>
+        </w:rPr>
+        <w:t>prg</w:t>
+      </w:r>
+      <w:proofErr w:type="spellEnd"/>
+      <w:r>
+        <w:rPr>
+          <w:rFonts w:ascii="Roboto Mono" w:hAnsi="Roboto Mono"/>
+          <w:b w:val="0"/>
+          <w:bCs w:val="0"/>
+          <w:color w:val="000000" w:themeColor="text1"/>
+          <w:sz w:val="32"/>
+          <w:szCs w:val="32"/>
+        </w:rPr>
+        <w:t>-modules” : [“80”, “85”, “75”, “80”, “70”, “0”]</w:t>
+      </w:r>
+    </w:p>
+    <w:p>
+      <w:pPr>
+        <w:pStyle w:val="Heading6"/>
+        <w:pBdr>
+          <w:left w:val="single" w:sz="24" w:space="5" w:color="980000"/>
+        </w:pBdr>
+        <w:shd w:val="clear" w:color="auto" w:fill="EFEFEF"/>
+        <w:spacing w:before="0" w:beforeAutospacing="0" w:after="200" w:afterAutospacing="0"/>
+        <w:ind w:firstLine="720"/>
+        <w:rPr>
+          <w:rFonts w:ascii="Roboto Mono" w:hAnsi="Roboto Mono"/>
+          <w:b w:val="0"/>
+          <w:bCs w:val="0"/>
+          <w:color w:val="000000" w:themeColor="text1"/>
+          <w:sz w:val="32"/>
+          <w:szCs w:val="32"/>
+        </w:rPr>
+      </w:pPr>
+    </w:p>
+    <w:p>
+      <w:pPr>
+        <w:pStyle w:val="Heading6"/>
+        <w:pBdr>
+          <w:left w:val="single" w:sz="24" w:space="5" w:color="980000"/>
+        </w:pBdr>
+        <w:shd w:val="clear" w:color="auto" w:fill="EFEFEF"/>
+        <w:spacing w:before="0" w:beforeAutospacing="0" w:after="200" w:afterAutospacing="0"/>
+        <w:rPr>
+          <w:rFonts w:ascii="Roboto Mono" w:hAnsi="Roboto Mono"/>
+          <w:b w:val="0"/>
+          <w:bCs w:val="0"/>
+          <w:color w:val="000000" w:themeColor="text1"/>
+          <w:sz w:val="32"/>
+          <w:szCs w:val="32"/>
+        </w:rPr>
+      </w:pPr>
+      <w:r>
+        <w:rPr>
+          <w:rFonts w:ascii="Roboto Mono" w:hAnsi="Roboto Mono"/>
+          <w:b w:val="0"/>
+          <w:bCs w:val="0"/>
+          <w:color w:val="000000" w:themeColor="text1"/>
+          <w:sz w:val="32"/>
+          <w:szCs w:val="32"/>
+        </w:rPr>
+        <w:t xml:space="preserve">       },</w:t>
+      </w:r>
+    </w:p>
+    <w:p>
+      <w:pPr>
+        <w:pStyle w:val="Heading6"/>
+        <w:pBdr>
+          <w:left w:val="single" w:sz="24" w:space="5" w:color="980000"/>
+        </w:pBdr>
+        <w:shd w:val="clear" w:color="auto" w:fill="EFEFEF"/>
+        <w:spacing w:before="0" w:beforeAutospacing="0" w:after="200" w:afterAutospacing="0"/>
+        <w:ind w:firstLine="720"/>
+        <w:rPr>
+          <w:rFonts w:ascii="Roboto Mono" w:hAnsi="Roboto Mono"/>
+          <w:b w:val="0"/>
+          <w:bCs w:val="0"/>
+          <w:color w:val="000000" w:themeColor="text1"/>
+          <w:sz w:val="32"/>
+          <w:szCs w:val="32"/>
+        </w:rPr>
+      </w:pPr>
+      <w:r>
+        <w:rPr>
+          <w:rFonts w:ascii="Roboto Mono" w:hAnsi="Roboto Mono"/>
+          <w:b w:val="0"/>
+          <w:bCs w:val="0"/>
+          <w:color w:val="000000" w:themeColor="text1"/>
+          <w:sz w:val="32"/>
+          <w:szCs w:val="32"/>
+        </w:rPr>
+        <w:t xml:space="preserve">   {</w:t>
+      </w:r>
+    </w:p>
+    <w:p>
+      <w:pPr>
+        <w:pStyle w:val="Heading6"/>
+        <w:pBdr>
+          <w:left w:val="single" w:sz="24" w:space="5" w:color="980000"/>
+        </w:pBdr>
+        <w:shd w:val="clear" w:color="auto" w:fill="EFEFEF"/>
+        <w:spacing w:before="0" w:beforeAutospacing="0" w:after="200" w:afterAutospacing="0"/>
+        <w:ind w:firstLine="720"/>
+        <w:rPr>
+          <w:rFonts w:ascii="Roboto Mono" w:hAnsi="Roboto Mono"/>
+          <w:b w:val="0"/>
+          <w:bCs w:val="0"/>
+          <w:color w:val="000000" w:themeColor="text1"/>
+          <w:sz w:val="32"/>
+          <w:szCs w:val="32"/>
+        </w:rPr>
+      </w:pPr>
+      <w:r>
+        <w:rPr>
+          <w:rFonts w:ascii="Roboto Mono" w:hAnsi="Roboto Mono"/>
+          <w:b w:val="0"/>
+          <w:bCs w:val="0"/>
+          <w:color w:val="000000" w:themeColor="text1"/>
+          <w:sz w:val="32"/>
+          <w:szCs w:val="32"/>
+        </w:rPr>
+        <w:t xml:space="preserve">      “name” : “Soft Skills”,</w:t>
+      </w:r>
+    </w:p>
+    <w:p>
+      <w:pPr>
+        <w:pStyle w:val="Heading6"/>
+        <w:pBdr>
+          <w:left w:val="single" w:sz="24" w:space="5" w:color="980000"/>
+        </w:pBdr>
+        <w:shd w:val="clear" w:color="auto" w:fill="EFEFEF"/>
+        <w:spacing w:before="0" w:beforeAutospacing="0" w:after="200" w:afterAutospacing="0"/>
+        <w:ind w:firstLine="720"/>
+        <w:rPr>
+          <w:rFonts w:ascii="Roboto Mono" w:hAnsi="Roboto Mono"/>
+          <w:b w:val="0"/>
+          <w:bCs w:val="0"/>
+          <w:color w:val="000000" w:themeColor="text1"/>
+          <w:sz w:val="32"/>
+          <w:szCs w:val="32"/>
+        </w:rPr>
+      </w:pPr>
+      <w:r>
+        <w:rPr>
+          <w:rFonts w:ascii="Roboto Mono" w:hAnsi="Roboto Mono"/>
+          <w:b w:val="0"/>
+          <w:bCs w:val="0"/>
+          <w:color w:val="000000" w:themeColor="text1"/>
+          <w:sz w:val="32"/>
+          <w:szCs w:val="32"/>
+        </w:rPr>
+        <w:tab/>
+        <w:t xml:space="preserve">  “price” : 300,</w:t>
+      </w:r>
+    </w:p>
+    <w:p>
+      <w:pPr>
+        <w:pStyle w:val="Heading6"/>
+        <w:pBdr>
+          <w:left w:val="single" w:sz="24" w:space="5" w:color="980000"/>
+        </w:pBdr>
+        <w:shd w:val="clear" w:color="auto" w:fill="EFEFEF"/>
+        <w:spacing w:before="0" w:beforeAutospacing="0" w:after="200" w:afterAutospacing="0"/>
+        <w:ind w:firstLine="720"/>
+        <w:rPr>
+          <w:rFonts w:ascii="Roboto Mono" w:hAnsi="Roboto Mono"/>
+          <w:b w:val="0"/>
+          <w:bCs w:val="0"/>
+          <w:color w:val="000000" w:themeColor="text1"/>
+          <w:sz w:val="32"/>
+          <w:szCs w:val="32"/>
+        </w:rPr>
+      </w:pPr>
+      <w:r>
+        <w:rPr>
+          <w:rFonts w:ascii="Roboto Mono" w:hAnsi="Roboto Mono"/>
+          <w:b w:val="0"/>
+          <w:bCs w:val="0"/>
+          <w:color w:val="000000" w:themeColor="text1"/>
+          <w:sz w:val="32"/>
+          <w:szCs w:val="32"/>
+        </w:rPr>
+        <w:tab/>
+        <w:t xml:space="preserve">  “</w:t>
+      </w:r>
+      <w:proofErr w:type="spellStart"/>
+      <w:r>
+        <w:rPr>
+          <w:rFonts w:ascii="Roboto Mono" w:hAnsi="Roboto Mono"/>
+          <w:b w:val="0"/>
+          <w:bCs w:val="0"/>
+          <w:color w:val="000000" w:themeColor="text1"/>
+          <w:sz w:val="32"/>
+          <w:szCs w:val="32"/>
+        </w:rPr>
+        <w:t>startDate</w:t>
+      </w:r>
+      <w:proofErr w:type="spellEnd"/>
+      <w:r>
+        <w:rPr>
+          <w:rFonts w:ascii="Roboto Mono" w:hAnsi="Roboto Mono"/>
+          <w:b w:val="0"/>
+          <w:bCs w:val="0"/>
+          <w:color w:val="000000" w:themeColor="text1"/>
+          <w:sz w:val="32"/>
+          <w:szCs w:val="32"/>
+        </w:rPr>
+        <w:t>” : “2019-04-22”,</w:t>
+      </w:r>
+    </w:p>
+    <w:p>
+      <w:pPr>
+        <w:pStyle w:val="Heading6"/>
+        <w:pBdr>
+          <w:left w:val="single" w:sz="24" w:space="5" w:color="980000"/>
+        </w:pBdr>
+        <w:shd w:val="clear" w:color="auto" w:fill="EFEFEF"/>
+        <w:spacing w:before="0" w:beforeAutospacing="0" w:after="200" w:afterAutospacing="0"/>
+        <w:ind w:firstLine="720"/>
+        <w:rPr>
+          <w:rFonts w:ascii="Roboto Mono" w:hAnsi="Roboto Mono"/>
+          <w:b w:val="0"/>
+          <w:bCs w:val="0"/>
+          <w:color w:val="000000" w:themeColor="text1"/>
+          <w:sz w:val="32"/>
+          <w:szCs w:val="32"/>
+        </w:rPr>
+      </w:pPr>
+      <w:r>
+        <w:rPr>
+          <w:rFonts w:ascii="Roboto Mono" w:hAnsi="Roboto Mono"/>
+          <w:b w:val="0"/>
+          <w:bCs w:val="0"/>
+          <w:color w:val="000000" w:themeColor="text1"/>
+          <w:sz w:val="32"/>
+          <w:szCs w:val="32"/>
+        </w:rPr>
+        <w:tab/>
+        <w:t xml:space="preserve">  “</w:t>
+      </w:r>
+      <w:proofErr w:type="spellStart"/>
+      <w:r>
+        <w:rPr>
+          <w:rFonts w:ascii="Roboto Mono" w:hAnsi="Roboto Mono"/>
+          <w:b w:val="0"/>
+          <w:bCs w:val="0"/>
+          <w:color w:val="000000" w:themeColor="text1"/>
+          <w:sz w:val="32"/>
+          <w:szCs w:val="32"/>
+        </w:rPr>
+        <w:t>endDate</w:t>
+      </w:r>
+      <w:proofErr w:type="spellEnd"/>
+      <w:r>
+        <w:rPr>
+          <w:rFonts w:ascii="Roboto Mono" w:hAnsi="Roboto Mono"/>
+          <w:b w:val="0"/>
+          <w:bCs w:val="0"/>
+          <w:color w:val="000000" w:themeColor="text1"/>
+          <w:sz w:val="32"/>
+          <w:szCs w:val="32"/>
+        </w:rPr>
+        <w:t>” : “2020-04-22”,</w:t>
+      </w:r>
+    </w:p>
+    <w:p>
+      <w:pPr>
+        <w:pStyle w:val="Heading6"/>
+        <w:pBdr>
+          <w:left w:val="single" w:sz="24" w:space="5" w:color="980000"/>
+        </w:pBdr>
+        <w:shd w:val="clear" w:color="auto" w:fill="EFEFEF"/>
+        <w:spacing w:before="0" w:beforeAutospacing="0" w:after="200" w:afterAutospacing="0"/>
+        <w:ind w:firstLine="720"/>
+        <w:rPr>
+          <w:rFonts w:ascii="Roboto Mono" w:hAnsi="Roboto Mono"/>
+          <w:b w:val="0"/>
+          <w:bCs w:val="0"/>
+          <w:color w:val="000000" w:themeColor="text1"/>
+          <w:sz w:val="32"/>
+          <w:szCs w:val="32"/>
+        </w:rPr>
+      </w:pPr>
+      <w:r>
+        <w:rPr>
+          <w:rFonts w:ascii="Roboto Mono" w:hAnsi="Roboto Mono"/>
+          <w:b w:val="0"/>
+          <w:bCs w:val="0"/>
+          <w:color w:val="000000" w:themeColor="text1"/>
+          <w:sz w:val="32"/>
+          <w:szCs w:val="32"/>
+        </w:rPr>
+        <w:tab/>
+        <w:t xml:space="preserve">  “</w:t>
+      </w:r>
+      <w:proofErr w:type="spellStart"/>
+      <w:r>
+        <w:rPr>
+          <w:rFonts w:ascii="Roboto Mono" w:hAnsi="Roboto Mono"/>
+          <w:b w:val="0"/>
+          <w:bCs w:val="0"/>
+          <w:color w:val="000000" w:themeColor="text1"/>
+          <w:sz w:val="32"/>
+          <w:szCs w:val="32"/>
+        </w:rPr>
+        <w:t>seatAvailable</w:t>
+      </w:r>
+      <w:proofErr w:type="spellEnd"/>
+      <w:r>
+        <w:rPr>
+          <w:rFonts w:ascii="Roboto Mono" w:hAnsi="Roboto Mono"/>
+          <w:b w:val="0"/>
+          <w:bCs w:val="0"/>
+          <w:color w:val="000000" w:themeColor="text1"/>
+          <w:sz w:val="32"/>
+          <w:szCs w:val="32"/>
+        </w:rPr>
+        <w:t>” : 33</w:t>
+      </w:r>
+      <w:r>
+        <w:rPr>
+          <w:rFonts w:ascii="Roboto Mono" w:hAnsi="Roboto Mono"/>
+          <w:b w:val="0"/>
+          <w:bCs w:val="0"/>
+          <w:color w:val="000000" w:themeColor="text1"/>
+          <w:sz w:val="32"/>
+          <w:szCs w:val="32"/>
+        </w:rPr>
+        <w:t>,</w:t>
+      </w:r>
+    </w:p>
+    <w:p>
+      <w:pPr>
+        <w:pStyle w:val="Heading6"/>
+        <w:pBdr>
+          <w:left w:val="single" w:sz="24" w:space="5" w:color="980000"/>
+        </w:pBdr>
+        <w:shd w:val="clear" w:color="auto" w:fill="EFEFEF"/>
+        <w:spacing w:before="0" w:beforeAutospacing="0" w:after="200" w:afterAutospacing="0"/>
+        <w:ind w:firstLine="720"/>
+        <w:rPr>
+          <w:rFonts w:ascii="Roboto Mono" w:hAnsi="Roboto Mono"/>
+          <w:b w:val="0"/>
+          <w:bCs w:val="0"/>
+          <w:color w:val="000000" w:themeColor="text1"/>
+          <w:sz w:val="32"/>
+          <w:szCs w:val="32"/>
+        </w:rPr>
+      </w:pPr>
+      <w:r>
+        <w:rPr>
+          <w:rFonts w:ascii="Roboto Mono" w:hAnsi="Roboto Mono"/>
+          <w:b w:val="0"/>
+          <w:bCs w:val="0"/>
+          <w:color w:val="000000" w:themeColor="text1"/>
+          <w:sz w:val="32"/>
+          <w:szCs w:val="32"/>
+        </w:rPr>
+        <w:tab/>
+      </w:r>
+      <w:r>
+        <w:rPr>
+          <w:rFonts w:ascii="Roboto Mono" w:hAnsi="Roboto Mono"/>
+          <w:b w:val="0"/>
+          <w:bCs w:val="0"/>
+          <w:color w:val="000000" w:themeColor="text1"/>
+          <w:sz w:val="32"/>
+          <w:szCs w:val="32"/>
+        </w:rPr>
+        <w:t>“status” : “active”,</w:t>
+      </w:r>
+    </w:p>
+    <w:p>
+      <w:pPr>
+        <w:pStyle w:val="Heading6"/>
+        <w:pBdr>
+          <w:left w:val="single" w:sz="24" w:space="5" w:color="980000"/>
+        </w:pBdr>
+        <w:shd w:val="clear" w:color="auto" w:fill="EFEFEF"/>
+        <w:spacing w:before="0" w:beforeAutospacing="0" w:after="200" w:afterAutospacing="0"/>
+        <w:ind w:firstLine="720"/>
+        <w:rPr>
+          <w:rFonts w:ascii="Roboto Mono" w:hAnsi="Roboto Mono"/>
+          <w:b w:val="0"/>
+          <w:bCs w:val="0"/>
+          <w:color w:val="000000" w:themeColor="text1"/>
+          <w:sz w:val="32"/>
+          <w:szCs w:val="32"/>
+        </w:rPr>
+      </w:pPr>
+      <w:r>
+        <w:rPr>
+          <w:rFonts w:ascii="Roboto Mono" w:hAnsi="Roboto Mono"/>
+          <w:b w:val="0"/>
+          <w:bCs w:val="0"/>
+          <w:color w:val="000000" w:themeColor="text1"/>
+          <w:sz w:val="32"/>
+          <w:szCs w:val="32"/>
+        </w:rPr>
+        <w:tab/>
+        <w:t>“</w:t>
+      </w:r>
+      <w:proofErr w:type="spellStart"/>
+      <w:r>
+        <w:rPr>
+          <w:rFonts w:ascii="Roboto Mono" w:hAnsi="Roboto Mono"/>
+          <w:b w:val="0"/>
+          <w:bCs w:val="0"/>
+          <w:color w:val="000000" w:themeColor="text1"/>
+          <w:sz w:val="32"/>
+          <w:szCs w:val="32"/>
+        </w:rPr>
+        <w:t>avg</w:t>
+      </w:r>
+      <w:proofErr w:type="spellEnd"/>
+      <w:r>
+        <w:rPr>
+          <w:rFonts w:ascii="Roboto Mono" w:hAnsi="Roboto Mono"/>
+          <w:b w:val="0"/>
+          <w:bCs w:val="0"/>
+          <w:color w:val="000000" w:themeColor="text1"/>
+          <w:sz w:val="32"/>
+          <w:szCs w:val="32"/>
+        </w:rPr>
+        <w:t>-score” : “80”,</w:t>
+      </w:r>
+    </w:p>
+    <w:p>
+      <w:pPr>
+        <w:pStyle w:val="Heading6"/>
+        <w:pBdr>
+          <w:left w:val="single" w:sz="24" w:space="5" w:color="980000"/>
+        </w:pBdr>
+        <w:shd w:val="clear" w:color="auto" w:fill="EFEFEF"/>
+        <w:spacing w:before="0" w:beforeAutospacing="0" w:after="200" w:afterAutospacing="0"/>
+        <w:ind w:firstLine="720"/>
+        <w:rPr>
+          <w:rFonts w:ascii="Roboto Mono" w:hAnsi="Roboto Mono"/>
+          <w:b w:val="0"/>
+          <w:bCs w:val="0"/>
+          <w:color w:val="000000" w:themeColor="text1"/>
+          <w:sz w:val="32"/>
+          <w:szCs w:val="32"/>
+        </w:rPr>
+      </w:pPr>
+      <w:r>
+        <w:rPr>
+          <w:rFonts w:ascii="Roboto Mono" w:hAnsi="Roboto Mono"/>
+          <w:b w:val="0"/>
+          <w:bCs w:val="0"/>
+          <w:color w:val="000000" w:themeColor="text1"/>
+          <w:sz w:val="32"/>
+          <w:szCs w:val="32"/>
+        </w:rPr>
+        <w:tab/>
+        <w:t>“</w:t>
+      </w:r>
+      <w:proofErr w:type="spellStart"/>
+      <w:r>
+        <w:rPr>
+          <w:rFonts w:ascii="Roboto Mono" w:hAnsi="Roboto Mono"/>
+          <w:b w:val="0"/>
+          <w:bCs w:val="0"/>
+          <w:color w:val="000000" w:themeColor="text1"/>
+          <w:sz w:val="32"/>
+          <w:szCs w:val="32"/>
+        </w:rPr>
+        <w:t>prg</w:t>
+      </w:r>
+      <w:proofErr w:type="spellEnd"/>
+      <w:r>
+        <w:rPr>
+          <w:rFonts w:ascii="Roboto Mono" w:hAnsi="Roboto Mono"/>
+          <w:b w:val="0"/>
+          <w:bCs w:val="0"/>
+          <w:color w:val="000000" w:themeColor="text1"/>
+          <w:sz w:val="32"/>
+          <w:szCs w:val="32"/>
+        </w:rPr>
+        <w:t>-modules” : [“80”, “85”, “75”, “80”, “70”, “0”]</w:t>
+      </w:r>
+    </w:p>
+    <w:p>
+      <w:pPr>
+        <w:pStyle w:val="Heading6"/>
+        <w:pBdr>
+          <w:left w:val="single" w:sz="24" w:space="5" w:color="980000"/>
+        </w:pBdr>
+        <w:shd w:val="clear" w:color="auto" w:fill="EFEFEF"/>
+        <w:spacing w:before="0" w:beforeAutospacing="0" w:after="200" w:afterAutospacing="0"/>
+        <w:ind w:firstLine="720"/>
+        <w:rPr>
+          <w:rFonts w:ascii="Roboto Mono" w:hAnsi="Roboto Mono"/>
+          <w:b w:val="0"/>
+          <w:bCs w:val="0"/>
+          <w:color w:val="000000" w:themeColor="text1"/>
+          <w:sz w:val="32"/>
+          <w:szCs w:val="32"/>
+        </w:rPr>
+      </w:pPr>
+    </w:p>
+    <w:p>
+      <w:pPr>
+        <w:pStyle w:val="Heading6"/>
+        <w:pBdr>
+          <w:left w:val="single" w:sz="24" w:space="5" w:color="980000"/>
+        </w:pBdr>
+        <w:shd w:val="clear" w:color="auto" w:fill="EFEFEF"/>
+        <w:spacing w:before="0" w:beforeAutospacing="0" w:after="200" w:afterAutospacing="0"/>
+        <w:rPr>
+          <w:rFonts w:ascii="Roboto Mono" w:hAnsi="Roboto Mono"/>
+          <w:b w:val="0"/>
+          <w:bCs w:val="0"/>
+          <w:color w:val="000000" w:themeColor="text1"/>
+          <w:sz w:val="32"/>
+          <w:szCs w:val="32"/>
+        </w:rPr>
+      </w:pPr>
+      <w:r>
+        <w:rPr>
+          <w:rFonts w:ascii="Roboto Mono" w:hAnsi="Roboto Mono"/>
+          <w:b w:val="0"/>
+          <w:bCs w:val="0"/>
+          <w:color w:val="000000" w:themeColor="text1"/>
+          <w:sz w:val="32"/>
+          <w:szCs w:val="32"/>
+        </w:rPr>
+        <w:t xml:space="preserve">       }</w:t>
+      </w:r>
+    </w:p>
+    <w:p>
+      <w:pPr>
+        <w:pStyle w:val="Heading6"/>
+        <w:pBdr>
+          <w:left w:val="single" w:sz="24" w:space="5" w:color="980000"/>
+        </w:pBdr>
+        <w:shd w:val="clear" w:color="auto" w:fill="EFEFEF"/>
+        <w:spacing w:before="0" w:beforeAutospacing="0" w:after="200" w:afterAutospacing="0"/>
+        <w:ind w:firstLine="720"/>
+        <w:rPr>
+          <w:rFonts w:ascii="Roboto Mono" w:hAnsi="Roboto Mono"/>
+          <w:b w:val="0"/>
+          <w:bCs w:val="0"/>
+          <w:color w:val="000000" w:themeColor="text1"/>
+          <w:sz w:val="32"/>
+          <w:szCs w:val="32"/>
+        </w:rPr>
+      </w:pPr>
+      <w:r>
+        <w:rPr>
+          <w:rFonts w:ascii="Roboto Mono" w:hAnsi="Roboto Mono"/>
+          <w:b w:val="0"/>
+          <w:bCs w:val="0"/>
+          <w:color w:val="000000" w:themeColor="text1"/>
+          <w:sz w:val="32"/>
+          <w:szCs w:val="32"/>
+        </w:rPr>
+        <w:t>],</w:t>
+      </w:r>
+    </w:p>
+    <w:p>
+      <w:pPr>
+        <w:pStyle w:val="Heading6"/>
+        <w:pBdr>
+          <w:left w:val="single" w:sz="24" w:space="5" w:color="980000"/>
+        </w:pBdr>
+        <w:shd w:val="clear" w:color="auto" w:fill="EFEFEF"/>
+        <w:spacing w:before="0" w:beforeAutospacing="0" w:after="200" w:afterAutospacing="0"/>
+        <w:ind w:firstLine="720"/>
+        <w:rPr>
+          <w:rFonts w:ascii="Roboto Mono" w:hAnsi="Roboto Mono"/>
+          <w:b w:val="0"/>
+          <w:bCs w:val="0"/>
+          <w:color w:val="000000" w:themeColor="text1"/>
+          <w:sz w:val="32"/>
+          <w:szCs w:val="32"/>
+        </w:rPr>
+      </w:pPr>
+      <w:r>
+        <w:rPr>
+          <w:rFonts w:ascii="Roboto Mono" w:hAnsi="Roboto Mono"/>
+          <w:b w:val="0"/>
+          <w:bCs w:val="0"/>
+          <w:color w:val="000000" w:themeColor="text1"/>
+          <w:sz w:val="32"/>
+          <w:szCs w:val="32"/>
+        </w:rPr>
+        <w:t>“status” : “success”</w:t>
+      </w:r>
+    </w:p>
+    <w:p>
+      <w:pPr>
+        <w:pStyle w:val="Heading6"/>
+        <w:pBdr>
+          <w:left w:val="single" w:sz="24" w:space="5" w:color="980000"/>
+        </w:pBdr>
+        <w:shd w:val="clear" w:color="auto" w:fill="EFEFEF"/>
+        <w:spacing w:before="0" w:beforeAutospacing="0" w:after="200" w:afterAutospacing="0"/>
+        <w:rPr>
+          <w:sz w:val="32"/>
+          <w:szCs w:val="32"/>
+        </w:rPr>
+      </w:pPr>
+      <w:r>
+        <w:rPr>
+          <w:rFonts w:ascii="Roboto Mono" w:hAnsi="Roboto Mono"/>
+          <w:b w:val="0"/>
+          <w:bCs w:val="0"/>
+          <w:color w:val="000000" w:themeColor="text1"/>
+          <w:sz w:val="32"/>
+          <w:szCs w:val="32"/>
+        </w:rPr>
+        <w:t>}</w:t>
+      </w:r>
+      <w:r>
+        <w:rPr>
+          <w:rFonts w:ascii="Roboto Mono" w:hAnsi="Roboto Mono"/>
+          <w:b w:val="0"/>
+          <w:bCs w:val="0"/>
+          <w:color w:val="000000" w:themeColor="text1"/>
+          <w:sz w:val="32"/>
+          <w:szCs w:val="32"/>
+        </w:rPr>
+        <w:br/>
+      </w:r>
     </w:p>
     <w:p>
       <w:pPr>
@@ -5489,7 +8530,7 @@
     </w:rPrDefault>
     <w:pPrDefault/>
   </w:docDefaults>
-  <w:latentStyles w:defLockedState="0" w:defUIPriority="99" w:defSemiHidden="0" w:defUnhideWhenUsed="0" w:defQFormat="0" w:count="375">
+  <w:latentStyles w:defLockedState="0" w:defUIPriority="99" w:defSemiHidden="0" w:defUnhideWhenUsed="0" w:defQFormat="0" w:count="376">
     <w:lsdException w:name="Normal" w:uiPriority="0" w:qFormat="1"/>
     <w:lsdException w:name="heading 1" w:uiPriority="9" w:qFormat="1"/>
     <w:lsdException w:name="heading 2" w:semiHidden="1" w:uiPriority="9" w:unhideWhenUsed="1" w:qFormat="1"/>
@@ -5595,7 +8636,6 @@
     <w:lsdException w:name="HTML Sample" w:semiHidden="1" w:unhideWhenUsed="1"/>
     <w:lsdException w:name="HTML Typewriter" w:semiHidden="1" w:unhideWhenUsed="1"/>
     <w:lsdException w:name="HTML Variable" w:semiHidden="1" w:unhideWhenUsed="1"/>
-    <w:lsdException w:name="Normal Table" w:semiHidden="1" w:unhideWhenUsed="1"/>
     <w:lsdException w:name="annotation subject" w:semiHidden="1" w:unhideWhenUsed="1"/>
     <w:lsdException w:name="No List" w:semiHidden="1" w:unhideWhenUsed="1"/>
     <w:lsdException w:name="Outline List 1" w:semiHidden="1" w:unhideWhenUsed="1"/>
@@ -5642,10 +8682,8 @@
     <w:lsdException w:name="Table Subtle 2" w:semiHidden="1" w:unhideWhenUsed="1"/>
     <w:lsdException w:name="Table Web 1" w:semiHidden="1" w:unhideWhenUsed="1"/>
     <w:lsdException w:name="Table Web 2" w:semiHidden="1" w:unhideWhenUsed="1"/>
-    <w:lsdException w:name="Table Web 3" w:semiHidden="1" w:unhideWhenUsed="1"/>
     <w:lsdException w:name="Balloon Text" w:semiHidden="1" w:unhideWhenUsed="1"/>
     <w:lsdException w:name="Table Grid" w:uiPriority="39"/>
-    <w:lsdException w:name="Table Theme" w:semiHidden="1" w:unhideWhenUsed="1"/>
     <w:lsdException w:name="Placeholder Text" w:semiHidden="1"/>
     <w:lsdException w:name="No Spacing" w:uiPriority="1" w:qFormat="1"/>
     <w:lsdException w:name="Light Shading" w:uiPriority="60"/>
@@ -5865,6 +8903,7 @@
     <w:lsdException w:name="Smart Hyperlink" w:semiHidden="1" w:unhideWhenUsed="1"/>
     <w:lsdException w:name="Hashtag" w:semiHidden="1" w:unhideWhenUsed="1"/>
     <w:lsdException w:name="Unresolved Mention" w:semiHidden="1" w:unhideWhenUsed="1"/>
+    <w:lsdException w:name="Smart Link" w:semiHidden="1" w:unhideWhenUsed="1"/>
   </w:latentStyles>
   <w:style w:type="paragraph" w:default="1" w:styleId="Normal">
     <w:name w:val="Normal"/>

</xml_diff>